<commit_message>
Manuális tesztek.docx, összesen 15 teszt
</commit_message>
<xml_diff>
--- a/Szkeleton/Manuális tesztek.docx
+++ b/Szkeleton/Manuális tesztek.docx
@@ -264,6 +264,106 @@
           <w:sz w:val="24"/>
         </w:rPr>
         <w:t>A játékos lyukba lép, és nem mentik meg</w:t>
+      </w:r>
+    </w:p>
+    <w:p>
+      <w:pPr>
+        <w:pStyle w:val="Listaszerbekezds"/>
+        <w:numPr>
+          <w:ilvl w:val="0"/>
+          <w:numId w:val="21"/>
+        </w:numPr>
+        <w:spacing w:line="247" w:lineRule="auto"/>
+        <w:ind w:right="1426"/>
+        <w:rPr>
+          <w:sz w:val="24"/>
+        </w:rPr>
+      </w:pPr>
+      <w:r>
+        <w:rPr>
+          <w:sz w:val="24"/>
+        </w:rPr>
+        <w:t>A játékosok instabil jégtáblára lépnek</w:t>
+      </w:r>
+    </w:p>
+    <w:p>
+      <w:pPr>
+        <w:pStyle w:val="Listaszerbekezds"/>
+        <w:numPr>
+          <w:ilvl w:val="0"/>
+          <w:numId w:val="21"/>
+        </w:numPr>
+        <w:spacing w:line="247" w:lineRule="auto"/>
+        <w:ind w:right="1426"/>
+        <w:rPr>
+          <w:sz w:val="24"/>
+        </w:rPr>
+      </w:pPr>
+      <w:r>
+        <w:rPr>
+          <w:sz w:val="24"/>
+        </w:rPr>
+        <w:t>A medve az egyik játékos mezejére lép</w:t>
+      </w:r>
+    </w:p>
+    <w:p>
+      <w:pPr>
+        <w:pStyle w:val="Listaszerbekezds"/>
+        <w:numPr>
+          <w:ilvl w:val="0"/>
+          <w:numId w:val="21"/>
+        </w:numPr>
+        <w:spacing w:line="247" w:lineRule="auto"/>
+        <w:ind w:right="1426"/>
+        <w:rPr>
+          <w:sz w:val="24"/>
+        </w:rPr>
+      </w:pPr>
+      <w:r>
+        <w:rPr>
+          <w:sz w:val="24"/>
+        </w:rPr>
+        <w:t>A játékos a medve mezejére lép</w:t>
+      </w:r>
+    </w:p>
+    <w:p>
+      <w:pPr>
+        <w:pStyle w:val="Listaszerbekezds"/>
+        <w:numPr>
+          <w:ilvl w:val="0"/>
+          <w:numId w:val="21"/>
+        </w:numPr>
+        <w:spacing w:line="247" w:lineRule="auto"/>
+        <w:ind w:right="1426"/>
+        <w:rPr>
+          <w:sz w:val="24"/>
+        </w:rPr>
+      </w:pPr>
+      <w:r>
+        <w:rPr>
+          <w:sz w:val="24"/>
+        </w:rPr>
+        <w:t>A búvárruhával rendelkező játékos nem fagy meg</w:t>
+      </w:r>
+    </w:p>
+    <w:p>
+      <w:pPr>
+        <w:pStyle w:val="Listaszerbekezds"/>
+        <w:numPr>
+          <w:ilvl w:val="0"/>
+          <w:numId w:val="21"/>
+        </w:numPr>
+        <w:spacing w:line="247" w:lineRule="auto"/>
+        <w:ind w:right="1426"/>
+        <w:rPr>
+          <w:sz w:val="24"/>
+        </w:rPr>
+      </w:pPr>
+      <w:r>
+        <w:rPr>
+          <w:sz w:val="24"/>
+        </w:rPr>
+        <w:t>A búvárruhával rendelkező játékos ki tud úszni egy szomszédos mezőre</w:t>
       </w:r>
     </w:p>
     <w:p>
@@ -958,6 +1058,7 @@
                 <w:b/>
                 <w:sz w:val="24"/>
               </w:rPr>
+              <w:lastRenderedPageBreak/>
               <w:t>Tényleges</w:t>
             </w:r>
           </w:p>
@@ -1888,25 +1989,7 @@
               <w:rPr>
                 <w:sz w:val="24"/>
               </w:rPr>
-              <w:t xml:space="preserve">A Szereplő lépésszáma eggyel </w:t>
-            </w:r>
-            <w:r>
-              <w:rPr>
-                <w:sz w:val="24"/>
-              </w:rPr>
-              <w:t xml:space="preserve">helyesen </w:t>
-            </w:r>
-            <w:r>
-              <w:rPr>
-                <w:sz w:val="24"/>
-              </w:rPr>
-              <w:t>csökken</w:t>
-            </w:r>
-            <w:r>
-              <w:rPr>
-                <w:sz w:val="24"/>
-              </w:rPr>
-              <w:t>t</w:t>
+              <w:t>A Szereplő lépésszáma eggyel helyesen csökkent</w:t>
             </w:r>
           </w:p>
           <w:p>
@@ -1931,7 +2014,14 @@
               <w:rPr>
                 <w:sz w:val="24"/>
               </w:rPr>
-              <w:t>ző teherbírása nem jelenik meg, viszont a Szereplő lépésszáma lecsökken. A példa reprodukálható, ha a paraméterezetlenül elindított játékban az alsó Kutaót jobbra léptetjük, majd a most tőle jobbra levő (tehát legalsó sor balról 3. mező) mezőt vizsgáltatjuk meg</w:t>
+              <w:t xml:space="preserve">ző teherbírása nem jelenik meg, viszont a Szereplő lépésszáma lecsökken. A példa reprodukálható, ha a paraméterezetlenül elindított játékban az alsó Kutaót jobbra léptetjük, majd a most tőle jobbra levő (tehát legalsó </w:t>
+            </w:r>
+            <w:r>
+              <w:rPr>
+                <w:sz w:val="24"/>
+              </w:rPr>
+              <w:lastRenderedPageBreak/>
+              <w:t>sor balról 3. mező) mezőt vizsgáltatjuk meg</w:t>
             </w:r>
           </w:p>
         </w:tc>
@@ -2033,7 +2123,6 @@
                 <w:b/>
                 <w:sz w:val="24"/>
               </w:rPr>
-              <w:lastRenderedPageBreak/>
               <w:t>Rövid leírás</w:t>
             </w:r>
           </w:p>
@@ -2787,6 +2876,7 @@
               <w:rPr>
                 <w:sz w:val="24"/>
               </w:rPr>
+              <w:lastRenderedPageBreak/>
               <w:t>Élelem gomb megnyomása</w:t>
             </w:r>
           </w:p>
@@ -2816,6 +2906,7 @@
                 <w:b/>
                 <w:sz w:val="24"/>
               </w:rPr>
+              <w:lastRenderedPageBreak/>
               <w:t>Várt eredmény</w:t>
             </w:r>
           </w:p>
@@ -2943,7 +3034,6 @@
                 <w:b/>
                 <w:sz w:val="24"/>
               </w:rPr>
-              <w:lastRenderedPageBreak/>
               <w:t>Tényleges</w:t>
             </w:r>
           </w:p>
@@ -3976,6 +4066,7 @@
               <w:rPr>
                 <w:sz w:val="24"/>
               </w:rPr>
+              <w:lastRenderedPageBreak/>
               <w:t xml:space="preserve">Tiszta mezőn való takarításnál az aktuális mező hóvastagsága </w:t>
             </w:r>
             <w:r>
@@ -4083,7 +4174,6 @@
                 <w:b/>
                 <w:sz w:val="24"/>
               </w:rPr>
-              <w:lastRenderedPageBreak/>
               <w:t>Rövid leírás</w:t>
             </w:r>
           </w:p>
@@ -4351,25 +4441,7 @@
               <w:rPr>
                 <w:sz w:val="24"/>
               </w:rPr>
-              <w:t>Felvétel közben a Szereplő lépésszáma</w:t>
-            </w:r>
-            <w:r>
-              <w:rPr>
-                <w:sz w:val="24"/>
-              </w:rPr>
-              <w:t xml:space="preserve"> helyesen</w:t>
-            </w:r>
-            <w:r>
-              <w:rPr>
-                <w:sz w:val="24"/>
-              </w:rPr>
-              <w:t xml:space="preserve"> eggyel csökken</w:t>
-            </w:r>
-            <w:r>
-              <w:rPr>
-                <w:sz w:val="24"/>
-              </w:rPr>
-              <w:t>t</w:t>
+              <w:t>Felvétel közben a Szereplő lépésszáma helyesen eggyel csökkent</w:t>
             </w:r>
           </w:p>
           <w:p>
@@ -4427,14 +4499,7 @@
                 <w:sz w:val="24"/>
                 <w:lang w:val="de-DE"/>
               </w:rPr>
-              <w:t xml:space="preserve">A mezőn mutatott eszköz ikon </w:t>
-            </w:r>
-            <w:r>
-              <w:rPr>
-                <w:sz w:val="24"/>
-                <w:lang w:val="de-DE"/>
-              </w:rPr>
-              <w:t>hel</w:t>
+              <w:t>A mezőn mutatott eszköz ikon hel</w:t>
             </w:r>
             <w:r>
               <w:rPr>
@@ -4470,13 +4535,7 @@
         <w:rPr>
           <w:sz w:val="24"/>
         </w:rPr>
-        <w:t>1</w:t>
-      </w:r>
-      <w:r>
-        <w:rPr>
-          <w:sz w:val="24"/>
-        </w:rPr>
-        <w:t>.1</w:t>
+        <w:t>1.1</w:t>
       </w:r>
       <w:r>
         <w:rPr>
@@ -4488,13 +4547,7 @@
         <w:rPr>
           <w:sz w:val="24"/>
         </w:rPr>
-        <w:t xml:space="preserve"> A játékos </w:t>
-      </w:r>
-      <w:r>
-        <w:rPr>
-          <w:sz w:val="24"/>
-        </w:rPr>
-        <w:t>lyukba lép</w:t>
+        <w:t xml:space="preserve"> A játékos lyukba lép</w:t>
       </w:r>
       <w:r>
         <w:rPr>
@@ -4642,6 +4695,25 @@
               <w:rPr>
                 <w:sz w:val="24"/>
               </w:rPr>
+              <w:t>Játék paraméterezetlen indítása</w:t>
+            </w:r>
+          </w:p>
+          <w:p>
+            <w:pPr>
+              <w:pStyle w:val="TableParagraph"/>
+              <w:numPr>
+                <w:ilvl w:val="0"/>
+                <w:numId w:val="24"/>
+              </w:numPr>
+              <w:spacing w:before="123"/>
+              <w:rPr>
+                <w:sz w:val="24"/>
+              </w:rPr>
+            </w:pPr>
+            <w:r>
+              <w:rPr>
+                <w:sz w:val="24"/>
+              </w:rPr>
               <w:t>Szomszédos lyuk mező kiválasztása</w:t>
             </w:r>
           </w:p>
@@ -4824,25 +4896,7 @@
               <w:rPr>
                 <w:sz w:val="24"/>
               </w:rPr>
-              <w:t xml:space="preserve">Lyukba lépéskor az aktuális szereplő lépésszáma </w:t>
-            </w:r>
-            <w:r>
-              <w:rPr>
-                <w:sz w:val="24"/>
-              </w:rPr>
-              <w:t xml:space="preserve">helyesen </w:t>
-            </w:r>
-            <w:r>
-              <w:rPr>
-                <w:sz w:val="24"/>
-              </w:rPr>
-              <w:t>0-ra csökken</w:t>
-            </w:r>
-            <w:r>
-              <w:rPr>
-                <w:sz w:val="24"/>
-              </w:rPr>
-              <w:t>t</w:t>
+              <w:t>Lyukba lépéskor az aktuális szereplő lépésszáma helyesen 0-ra csökkent</w:t>
             </w:r>
           </w:p>
           <w:p>
@@ -4862,6 +4916,2438 @@
                 <w:sz w:val="24"/>
               </w:rPr>
               <w:t>A játék a kör végén “Vesztettetek” felirattal visszadob a főképernyőre</w:t>
+            </w:r>
+          </w:p>
+        </w:tc>
+      </w:tr>
+    </w:tbl>
+    <w:p>
+      <w:pPr>
+        <w:widowControl/>
+        <w:autoSpaceDE/>
+        <w:autoSpaceDN/>
+        <w:spacing w:after="160" w:line="259" w:lineRule="auto"/>
+        <w:rPr>
+          <w:sz w:val="25"/>
+        </w:rPr>
+      </w:pPr>
+    </w:p>
+    <w:p>
+      <w:pPr>
+        <w:spacing w:line="247" w:lineRule="auto"/>
+        <w:ind w:right="1426"/>
+        <w:rPr>
+          <w:sz w:val="24"/>
+        </w:rPr>
+      </w:pPr>
+    </w:p>
+    <w:p>
+      <w:pPr>
+        <w:spacing w:line="247" w:lineRule="auto"/>
+        <w:ind w:right="1426"/>
+        <w:rPr>
+          <w:sz w:val="24"/>
+        </w:rPr>
+      </w:pPr>
+    </w:p>
+    <w:p>
+      <w:pPr>
+        <w:spacing w:line="247" w:lineRule="auto"/>
+        <w:ind w:right="1426"/>
+        <w:rPr>
+          <w:sz w:val="24"/>
+        </w:rPr>
+      </w:pPr>
+    </w:p>
+    <w:p>
+      <w:pPr>
+        <w:spacing w:line="247" w:lineRule="auto"/>
+        <w:ind w:right="1426"/>
+        <w:rPr>
+          <w:sz w:val="24"/>
+        </w:rPr>
+      </w:pPr>
+    </w:p>
+    <w:p>
+      <w:pPr>
+        <w:spacing w:line="247" w:lineRule="auto"/>
+        <w:ind w:right="1426"/>
+        <w:rPr>
+          <w:sz w:val="24"/>
+        </w:rPr>
+      </w:pPr>
+      <w:r>
+        <w:rPr>
+          <w:sz w:val="24"/>
+        </w:rPr>
+        <w:lastRenderedPageBreak/>
+        <w:t>1.11 A játékosok instabil jégtáblára lépnek</w:t>
+      </w:r>
+    </w:p>
+    <w:p>
+      <w:pPr>
+        <w:spacing w:line="247" w:lineRule="auto"/>
+        <w:ind w:right="1426"/>
+        <w:rPr>
+          <w:sz w:val="24"/>
+        </w:rPr>
+      </w:pPr>
+    </w:p>
+    <w:tbl>
+      <w:tblPr>
+        <w:tblStyle w:val="TableNormal"/>
+        <w:tblW w:w="0" w:type="auto"/>
+        <w:tblInd w:w="740" w:type="dxa"/>
+        <w:tblBorders>
+          <w:top w:val="single" w:sz="8" w:space="0" w:color="000000"/>
+          <w:left w:val="single" w:sz="8" w:space="0" w:color="000000"/>
+          <w:bottom w:val="single" w:sz="8" w:space="0" w:color="000000"/>
+          <w:right w:val="single" w:sz="8" w:space="0" w:color="000000"/>
+          <w:insideH w:val="single" w:sz="8" w:space="0" w:color="000000"/>
+          <w:insideV w:val="single" w:sz="8" w:space="0" w:color="000000"/>
+        </w:tblBorders>
+        <w:tblLayout w:type="fixed"/>
+        <w:tblLook w:val="01E0" w:firstRow="1" w:lastRow="1" w:firstColumn="1" w:lastColumn="1" w:noHBand="0" w:noVBand="0"/>
+      </w:tblPr>
+      <w:tblGrid>
+        <w:gridCol w:w="1480"/>
+        <w:gridCol w:w="7580"/>
+      </w:tblGrid>
+      <w:tr>
+        <w:trPr>
+          <w:trHeight w:val="779"/>
+        </w:trPr>
+        <w:tc>
+          <w:tcPr>
+            <w:tcW w:w="1480" w:type="dxa"/>
+          </w:tcPr>
+          <w:p>
+            <w:pPr>
+              <w:pStyle w:val="TableParagraph"/>
+              <w:spacing w:before="118"/>
+              <w:ind w:left="77" w:right="87"/>
+              <w:jc w:val="center"/>
+              <w:rPr>
+                <w:b/>
+                <w:sz w:val="24"/>
+              </w:rPr>
+            </w:pPr>
+            <w:r>
+              <w:rPr>
+                <w:b/>
+                <w:sz w:val="24"/>
+              </w:rPr>
+              <w:t>Rövid leírás</w:t>
+            </w:r>
+          </w:p>
+        </w:tc>
+        <w:tc>
+          <w:tcPr>
+            <w:tcW w:w="7580" w:type="dxa"/>
+          </w:tcPr>
+          <w:p>
+            <w:pPr>
+              <w:pStyle w:val="TableParagraph"/>
+              <w:spacing w:before="118" w:line="247" w:lineRule="auto"/>
+              <w:ind w:left="96"/>
+              <w:rPr>
+                <w:sz w:val="24"/>
+              </w:rPr>
+            </w:pPr>
+            <w:r>
+              <w:rPr>
+                <w:sz w:val="24"/>
+              </w:rPr>
+              <w:t>A kezdő játékos instabil jégtáblára lép, ami viszont 2 Szereplőt még elbír. Ezután a következő játékos is a mezőre lép, minek hatására mindketten vízbe esnek</w:t>
+            </w:r>
+          </w:p>
+        </w:tc>
+      </w:tr>
+      <w:tr>
+        <w:trPr>
+          <w:trHeight w:val="779"/>
+        </w:trPr>
+        <w:tc>
+          <w:tcPr>
+            <w:tcW w:w="1480" w:type="dxa"/>
+          </w:tcPr>
+          <w:p>
+            <w:pPr>
+              <w:pStyle w:val="TableParagraph"/>
+              <w:spacing w:before="118"/>
+              <w:ind w:left="77" w:right="87"/>
+              <w:jc w:val="center"/>
+              <w:rPr>
+                <w:b/>
+                <w:sz w:val="24"/>
+              </w:rPr>
+            </w:pPr>
+            <w:r>
+              <w:rPr>
+                <w:b/>
+                <w:sz w:val="24"/>
+              </w:rPr>
+              <w:t>Terv</w:t>
+            </w:r>
+          </w:p>
+        </w:tc>
+        <w:tc>
+          <w:tcPr>
+            <w:tcW w:w="7580" w:type="dxa"/>
+          </w:tcPr>
+          <w:p>
+            <w:pPr>
+              <w:pStyle w:val="TableParagraph"/>
+              <w:numPr>
+                <w:ilvl w:val="0"/>
+                <w:numId w:val="29"/>
+              </w:numPr>
+              <w:spacing w:before="123"/>
+              <w:rPr>
+                <w:sz w:val="24"/>
+              </w:rPr>
+            </w:pPr>
+            <w:r>
+              <w:rPr>
+                <w:sz w:val="24"/>
+              </w:rPr>
+              <w:t>Játék paraméterezetlen indítása</w:t>
+            </w:r>
+          </w:p>
+          <w:p>
+            <w:pPr>
+              <w:pStyle w:val="TableParagraph"/>
+              <w:numPr>
+                <w:ilvl w:val="0"/>
+                <w:numId w:val="29"/>
+              </w:numPr>
+              <w:spacing w:before="123"/>
+              <w:rPr>
+                <w:sz w:val="24"/>
+              </w:rPr>
+            </w:pPr>
+            <w:r>
+              <w:rPr>
+                <w:sz w:val="24"/>
+              </w:rPr>
+              <w:t>Eszkimóval a 3.sor balról 4. mezejére lép</w:t>
+            </w:r>
+          </w:p>
+          <w:p>
+            <w:pPr>
+              <w:pStyle w:val="TableParagraph"/>
+              <w:numPr>
+                <w:ilvl w:val="0"/>
+                <w:numId w:val="29"/>
+              </w:numPr>
+              <w:spacing w:before="123"/>
+              <w:rPr>
+                <w:sz w:val="24"/>
+              </w:rPr>
+            </w:pPr>
+            <w:r>
+              <w:rPr>
+                <w:sz w:val="24"/>
+              </w:rPr>
+              <w:t>“LÉPÉS VÉGE” gomb megnyomása</w:t>
+            </w:r>
+          </w:p>
+          <w:p>
+            <w:pPr>
+              <w:pStyle w:val="TableParagraph"/>
+              <w:numPr>
+                <w:ilvl w:val="0"/>
+                <w:numId w:val="29"/>
+              </w:numPr>
+              <w:spacing w:before="123"/>
+              <w:rPr>
+                <w:sz w:val="24"/>
+              </w:rPr>
+            </w:pPr>
+            <w:r>
+              <w:rPr>
+                <w:sz w:val="24"/>
+              </w:rPr>
+              <w:t>“LÉPÉS VÉGE” gomb újbóli megnyomása</w:t>
+            </w:r>
+          </w:p>
+          <w:p>
+            <w:pPr>
+              <w:pStyle w:val="TableParagraph"/>
+              <w:numPr>
+                <w:ilvl w:val="0"/>
+                <w:numId w:val="29"/>
+              </w:numPr>
+              <w:spacing w:before="123"/>
+              <w:rPr>
+                <w:sz w:val="24"/>
+              </w:rPr>
+            </w:pPr>
+            <w:r>
+              <w:rPr>
+                <w:sz w:val="24"/>
+              </w:rPr>
+              <w:t>Alsó kutatóval a 3.sor balról 4. mezejére lép</w:t>
+            </w:r>
+          </w:p>
+        </w:tc>
+      </w:tr>
+      <w:tr>
+        <w:trPr>
+          <w:trHeight w:val="779"/>
+        </w:trPr>
+        <w:tc>
+          <w:tcPr>
+            <w:tcW w:w="1480" w:type="dxa"/>
+          </w:tcPr>
+          <w:p>
+            <w:pPr>
+              <w:pStyle w:val="TableParagraph"/>
+              <w:spacing w:before="118"/>
+              <w:ind w:left="77" w:right="87"/>
+              <w:jc w:val="center"/>
+              <w:rPr>
+                <w:b/>
+                <w:sz w:val="24"/>
+              </w:rPr>
+            </w:pPr>
+            <w:r>
+              <w:rPr>
+                <w:b/>
+                <w:sz w:val="24"/>
+              </w:rPr>
+              <w:t>Várt eredmény</w:t>
+            </w:r>
+          </w:p>
+        </w:tc>
+        <w:tc>
+          <w:tcPr>
+            <w:tcW w:w="7580" w:type="dxa"/>
+          </w:tcPr>
+          <w:p>
+            <w:pPr>
+              <w:pStyle w:val="TableParagraph"/>
+              <w:numPr>
+                <w:ilvl w:val="0"/>
+                <w:numId w:val="20"/>
+              </w:numPr>
+              <w:spacing w:before="123"/>
+              <w:rPr>
+                <w:sz w:val="24"/>
+              </w:rPr>
+            </w:pPr>
+            <w:r>
+              <w:rPr>
+                <w:sz w:val="24"/>
+              </w:rPr>
+              <w:t>A 3.sor balról 4. mezeje két játékossal még nem borul fel</w:t>
+            </w:r>
+          </w:p>
+          <w:p>
+            <w:pPr>
+              <w:pStyle w:val="TableParagraph"/>
+              <w:numPr>
+                <w:ilvl w:val="0"/>
+                <w:numId w:val="20"/>
+              </w:numPr>
+              <w:spacing w:before="123"/>
+              <w:rPr>
+                <w:sz w:val="24"/>
+              </w:rPr>
+            </w:pPr>
+            <w:r>
+              <w:rPr>
+                <w:sz w:val="24"/>
+              </w:rPr>
+              <w:t>A 3. játékos megérkeztekor a Szereplők beborulnak a vízbe</w:t>
+            </w:r>
+          </w:p>
+        </w:tc>
+      </w:tr>
+      <w:tr>
+        <w:trPr>
+          <w:trHeight w:val="779"/>
+        </w:trPr>
+        <w:tc>
+          <w:tcPr>
+            <w:tcW w:w="1480" w:type="dxa"/>
+          </w:tcPr>
+          <w:p>
+            <w:pPr>
+              <w:pStyle w:val="TableParagraph"/>
+              <w:spacing w:before="118"/>
+              <w:ind w:left="77" w:right="87"/>
+              <w:jc w:val="center"/>
+              <w:rPr>
+                <w:b/>
+                <w:sz w:val="24"/>
+              </w:rPr>
+            </w:pPr>
+            <w:r>
+              <w:rPr>
+                <w:b/>
+                <w:sz w:val="24"/>
+              </w:rPr>
+              <w:t>Tényleges eredmény</w:t>
+            </w:r>
+          </w:p>
+        </w:tc>
+        <w:tc>
+          <w:tcPr>
+            <w:tcW w:w="7580" w:type="dxa"/>
+          </w:tcPr>
+          <w:p>
+            <w:pPr>
+              <w:pStyle w:val="TableParagraph"/>
+              <w:numPr>
+                <w:ilvl w:val="0"/>
+                <w:numId w:val="20"/>
+              </w:numPr>
+              <w:spacing w:before="123"/>
+              <w:rPr>
+                <w:sz w:val="24"/>
+              </w:rPr>
+            </w:pPr>
+            <w:r>
+              <w:rPr>
+                <w:sz w:val="24"/>
+              </w:rPr>
+              <w:t>A 3.sor balról 4. mezeje két játékossal helyesen nem borult fel</w:t>
+            </w:r>
+          </w:p>
+          <w:p>
+            <w:pPr>
+              <w:pStyle w:val="TableParagraph"/>
+              <w:numPr>
+                <w:ilvl w:val="0"/>
+                <w:numId w:val="20"/>
+              </w:numPr>
+              <w:spacing w:before="123"/>
+              <w:rPr>
+                <w:sz w:val="24"/>
+              </w:rPr>
+            </w:pPr>
+            <w:r>
+              <w:rPr>
+                <w:sz w:val="24"/>
+              </w:rPr>
+              <w:t>A 3. játékos megérkeztekor a Szereplők helyesen beborultak a vízbe</w:t>
+            </w:r>
+          </w:p>
+        </w:tc>
+      </w:tr>
+    </w:tbl>
+    <w:p>
+      <w:pPr>
+        <w:widowControl/>
+        <w:autoSpaceDE/>
+        <w:autoSpaceDN/>
+        <w:spacing w:after="160" w:line="259" w:lineRule="auto"/>
+        <w:rPr>
+          <w:sz w:val="25"/>
+        </w:rPr>
+      </w:pPr>
+    </w:p>
+    <w:p>
+      <w:pPr>
+        <w:spacing w:line="247" w:lineRule="auto"/>
+        <w:ind w:right="1426"/>
+        <w:rPr>
+          <w:sz w:val="24"/>
+        </w:rPr>
+      </w:pPr>
+      <w:r>
+        <w:rPr>
+          <w:sz w:val="24"/>
+        </w:rPr>
+        <w:t>1.12 A medve az egyik játékos mezejére lép</w:t>
+      </w:r>
+    </w:p>
+    <w:p>
+      <w:pPr>
+        <w:spacing w:line="247" w:lineRule="auto"/>
+        <w:ind w:right="1426"/>
+        <w:rPr>
+          <w:sz w:val="24"/>
+        </w:rPr>
+      </w:pPr>
+    </w:p>
+    <w:tbl>
+      <w:tblPr>
+        <w:tblStyle w:val="TableNormal"/>
+        <w:tblW w:w="0" w:type="auto"/>
+        <w:tblInd w:w="740" w:type="dxa"/>
+        <w:tblBorders>
+          <w:top w:val="single" w:sz="8" w:space="0" w:color="000000"/>
+          <w:left w:val="single" w:sz="8" w:space="0" w:color="000000"/>
+          <w:bottom w:val="single" w:sz="8" w:space="0" w:color="000000"/>
+          <w:right w:val="single" w:sz="8" w:space="0" w:color="000000"/>
+          <w:insideH w:val="single" w:sz="8" w:space="0" w:color="000000"/>
+          <w:insideV w:val="single" w:sz="8" w:space="0" w:color="000000"/>
+        </w:tblBorders>
+        <w:tblLayout w:type="fixed"/>
+        <w:tblLook w:val="01E0" w:firstRow="1" w:lastRow="1" w:firstColumn="1" w:lastColumn="1" w:noHBand="0" w:noVBand="0"/>
+      </w:tblPr>
+      <w:tblGrid>
+        <w:gridCol w:w="1480"/>
+        <w:gridCol w:w="7580"/>
+      </w:tblGrid>
+      <w:tr>
+        <w:trPr>
+          <w:trHeight w:val="779"/>
+        </w:trPr>
+        <w:tc>
+          <w:tcPr>
+            <w:tcW w:w="1480" w:type="dxa"/>
+          </w:tcPr>
+          <w:p>
+            <w:pPr>
+              <w:pStyle w:val="TableParagraph"/>
+              <w:spacing w:before="118"/>
+              <w:ind w:left="77" w:right="87"/>
+              <w:jc w:val="center"/>
+              <w:rPr>
+                <w:b/>
+                <w:sz w:val="24"/>
+              </w:rPr>
+            </w:pPr>
+            <w:r>
+              <w:rPr>
+                <w:b/>
+                <w:sz w:val="24"/>
+              </w:rPr>
+              <w:t>Rövid leírás</w:t>
+            </w:r>
+          </w:p>
+        </w:tc>
+        <w:tc>
+          <w:tcPr>
+            <w:tcW w:w="7580" w:type="dxa"/>
+          </w:tcPr>
+          <w:p>
+            <w:pPr>
+              <w:pStyle w:val="TableParagraph"/>
+              <w:spacing w:before="118" w:line="247" w:lineRule="auto"/>
+              <w:ind w:left="96"/>
+              <w:rPr>
+                <w:sz w:val="24"/>
+              </w:rPr>
+            </w:pPr>
+            <w:r>
+              <w:rPr>
+                <w:sz w:val="24"/>
+              </w:rPr>
+              <w:t>A játék végét az okozza, hogy a medve megtalálja az egyik játékost</w:t>
+            </w:r>
+          </w:p>
+        </w:tc>
+      </w:tr>
+      <w:tr>
+        <w:trPr>
+          <w:trHeight w:val="779"/>
+        </w:trPr>
+        <w:tc>
+          <w:tcPr>
+            <w:tcW w:w="1480" w:type="dxa"/>
+          </w:tcPr>
+          <w:p>
+            <w:pPr>
+              <w:pStyle w:val="TableParagraph"/>
+              <w:spacing w:before="118"/>
+              <w:ind w:left="77" w:right="87"/>
+              <w:jc w:val="center"/>
+              <w:rPr>
+                <w:b/>
+                <w:sz w:val="24"/>
+              </w:rPr>
+            </w:pPr>
+            <w:r>
+              <w:rPr>
+                <w:b/>
+                <w:sz w:val="24"/>
+              </w:rPr>
+              <w:t>Terv</w:t>
+            </w:r>
+          </w:p>
+        </w:tc>
+        <w:tc>
+          <w:tcPr>
+            <w:tcW w:w="7580" w:type="dxa"/>
+          </w:tcPr>
+          <w:p>
+            <w:pPr>
+              <w:pStyle w:val="TableParagraph"/>
+              <w:numPr>
+                <w:ilvl w:val="0"/>
+                <w:numId w:val="26"/>
+              </w:numPr>
+              <w:spacing w:before="123"/>
+              <w:rPr>
+                <w:sz w:val="24"/>
+              </w:rPr>
+            </w:pPr>
+            <w:r>
+              <w:rPr>
+                <w:sz w:val="24"/>
+              </w:rPr>
+              <w:t>Játék paraméterezetlen indítása</w:t>
+            </w:r>
+          </w:p>
+          <w:p>
+            <w:pPr>
+              <w:pStyle w:val="TableParagraph"/>
+              <w:numPr>
+                <w:ilvl w:val="0"/>
+                <w:numId w:val="26"/>
+              </w:numPr>
+              <w:spacing w:before="123"/>
+              <w:rPr>
+                <w:sz w:val="24"/>
+              </w:rPr>
+            </w:pPr>
+            <w:r>
+              <w:rPr>
+                <w:sz w:val="24"/>
+              </w:rPr>
+              <w:t>Eszkimóval az 1.sor balról 3. mezejét kijelöl</w:t>
+            </w:r>
+          </w:p>
+          <w:p>
+            <w:pPr>
+              <w:pStyle w:val="TableParagraph"/>
+              <w:numPr>
+                <w:ilvl w:val="0"/>
+                <w:numId w:val="26"/>
+              </w:numPr>
+              <w:spacing w:before="123"/>
+              <w:rPr>
+                <w:sz w:val="24"/>
+              </w:rPr>
+            </w:pPr>
+            <w:r>
+              <w:rPr>
+                <w:sz w:val="24"/>
+              </w:rPr>
+              <w:t>“ÁTLÉP” gomb megnyomása</w:t>
+            </w:r>
+          </w:p>
+          <w:p>
+            <w:pPr>
+              <w:pStyle w:val="TableParagraph"/>
+              <w:numPr>
+                <w:ilvl w:val="0"/>
+                <w:numId w:val="26"/>
+              </w:numPr>
+              <w:spacing w:before="123"/>
+              <w:rPr>
+                <w:sz w:val="24"/>
+              </w:rPr>
+            </w:pPr>
+            <w:r>
+              <w:rPr>
+                <w:sz w:val="24"/>
+              </w:rPr>
+              <w:t>“LÉPÉS VÉGE” gomb megnyomása</w:t>
+            </w:r>
+          </w:p>
+          <w:p>
+            <w:pPr>
+              <w:pStyle w:val="TableParagraph"/>
+              <w:numPr>
+                <w:ilvl w:val="0"/>
+                <w:numId w:val="26"/>
+              </w:numPr>
+              <w:spacing w:before="123"/>
+              <w:rPr>
+                <w:sz w:val="24"/>
+              </w:rPr>
+            </w:pPr>
+            <w:r>
+              <w:rPr>
+                <w:sz w:val="24"/>
+              </w:rPr>
+              <w:t>Kutatóval a 2.sor balról 1. mezejére eljut</w:t>
+            </w:r>
+          </w:p>
+          <w:p>
+            <w:pPr>
+              <w:pStyle w:val="TableParagraph"/>
+              <w:numPr>
+                <w:ilvl w:val="0"/>
+                <w:numId w:val="26"/>
+              </w:numPr>
+              <w:spacing w:before="123"/>
+              <w:rPr>
+                <w:sz w:val="24"/>
+              </w:rPr>
+            </w:pPr>
+            <w:r>
+              <w:rPr>
+                <w:sz w:val="24"/>
+              </w:rPr>
+              <w:t>“LÉPÉS VÉGE” gomb kétszeres megnyomása</w:t>
+            </w:r>
+          </w:p>
+        </w:tc>
+      </w:tr>
+      <w:tr>
+        <w:trPr>
+          <w:trHeight w:val="779"/>
+        </w:trPr>
+        <w:tc>
+          <w:tcPr>
+            <w:tcW w:w="1480" w:type="dxa"/>
+          </w:tcPr>
+          <w:p>
+            <w:pPr>
+              <w:pStyle w:val="TableParagraph"/>
+              <w:spacing w:before="118"/>
+              <w:ind w:left="77" w:right="87"/>
+              <w:jc w:val="center"/>
+              <w:rPr>
+                <w:b/>
+                <w:sz w:val="24"/>
+              </w:rPr>
+            </w:pPr>
+            <w:r>
+              <w:rPr>
+                <w:b/>
+                <w:sz w:val="24"/>
+              </w:rPr>
+              <w:t>Várt eredmény</w:t>
+            </w:r>
+          </w:p>
+        </w:tc>
+        <w:tc>
+          <w:tcPr>
+            <w:tcW w:w="7580" w:type="dxa"/>
+          </w:tcPr>
+          <w:p>
+            <w:pPr>
+              <w:pStyle w:val="TableParagraph"/>
+              <w:numPr>
+                <w:ilvl w:val="0"/>
+                <w:numId w:val="28"/>
+              </w:numPr>
+              <w:spacing w:before="123"/>
+              <w:rPr>
+                <w:sz w:val="24"/>
+              </w:rPr>
+            </w:pPr>
+            <w:r>
+              <w:rPr>
+                <w:sz w:val="24"/>
+              </w:rPr>
+              <w:t>Bizonyos valószínűséggel a medve a közelében levő két játékos valamelyikének mezejére fog lépni, mely esetben a játék a játékosok vereségével véget ér</w:t>
+            </w:r>
+          </w:p>
+          <w:p>
+            <w:pPr>
+              <w:pStyle w:val="TableParagraph"/>
+              <w:numPr>
+                <w:ilvl w:val="0"/>
+                <w:numId w:val="28"/>
+              </w:numPr>
+              <w:spacing w:before="123"/>
+              <w:rPr>
+                <w:sz w:val="24"/>
+              </w:rPr>
+            </w:pPr>
+            <w:r>
+              <w:rPr>
+                <w:sz w:val="24"/>
+              </w:rPr>
+              <w:t>Abban az esetben, ha a medve a megmaradt 1 (1.sor balról 1. mező) mezőre lép, a teszt megismétlendő</w:t>
+            </w:r>
+          </w:p>
+        </w:tc>
+      </w:tr>
+      <w:tr>
+        <w:trPr>
+          <w:trHeight w:val="779"/>
+        </w:trPr>
+        <w:tc>
+          <w:tcPr>
+            <w:tcW w:w="1480" w:type="dxa"/>
+          </w:tcPr>
+          <w:p>
+            <w:pPr>
+              <w:pStyle w:val="TableParagraph"/>
+              <w:spacing w:before="118"/>
+              <w:ind w:left="77" w:right="87"/>
+              <w:jc w:val="center"/>
+              <w:rPr>
+                <w:b/>
+                <w:sz w:val="24"/>
+              </w:rPr>
+            </w:pPr>
+            <w:r>
+              <w:rPr>
+                <w:b/>
+                <w:sz w:val="24"/>
+              </w:rPr>
+              <w:t>Tényleges eredmény</w:t>
+            </w:r>
+          </w:p>
+        </w:tc>
+        <w:tc>
+          <w:tcPr>
+            <w:tcW w:w="7580" w:type="dxa"/>
+          </w:tcPr>
+          <w:p>
+            <w:pPr>
+              <w:pStyle w:val="TableParagraph"/>
+              <w:numPr>
+                <w:ilvl w:val="0"/>
+                <w:numId w:val="20"/>
+              </w:numPr>
+              <w:spacing w:before="123"/>
+              <w:rPr>
+                <w:sz w:val="24"/>
+              </w:rPr>
+            </w:pPr>
+            <w:r>
+              <w:rPr>
+                <w:sz w:val="24"/>
+              </w:rPr>
+              <w:t>A medve az egyik játékos mezejére lépett, és a játék a játékosok vereségével véget ért</w:t>
+            </w:r>
+          </w:p>
+        </w:tc>
+      </w:tr>
+    </w:tbl>
+    <w:p>
+      <w:pPr>
+        <w:widowControl/>
+        <w:autoSpaceDE/>
+        <w:autoSpaceDN/>
+        <w:spacing w:after="160" w:line="259" w:lineRule="auto"/>
+        <w:rPr>
+          <w:sz w:val="25"/>
+        </w:rPr>
+      </w:pPr>
+    </w:p>
+    <w:p>
+      <w:pPr>
+        <w:spacing w:line="247" w:lineRule="auto"/>
+        <w:ind w:right="1426"/>
+        <w:rPr>
+          <w:sz w:val="24"/>
+        </w:rPr>
+      </w:pPr>
+      <w:r>
+        <w:rPr>
+          <w:sz w:val="24"/>
+        </w:rPr>
+        <w:t>1.1</w:t>
+      </w:r>
+      <w:r>
+        <w:rPr>
+          <w:sz w:val="24"/>
+        </w:rPr>
+        <w:t>3</w:t>
+      </w:r>
+      <w:r>
+        <w:rPr>
+          <w:sz w:val="24"/>
+        </w:rPr>
+        <w:t xml:space="preserve"> A játékos a medve mezejére lép</w:t>
+      </w:r>
+    </w:p>
+    <w:p>
+      <w:pPr>
+        <w:spacing w:line="247" w:lineRule="auto"/>
+        <w:ind w:right="1426"/>
+        <w:rPr>
+          <w:sz w:val="24"/>
+        </w:rPr>
+      </w:pPr>
+    </w:p>
+    <w:tbl>
+      <w:tblPr>
+        <w:tblStyle w:val="TableNormal"/>
+        <w:tblW w:w="0" w:type="auto"/>
+        <w:tblInd w:w="740" w:type="dxa"/>
+        <w:tblBorders>
+          <w:top w:val="single" w:sz="8" w:space="0" w:color="000000"/>
+          <w:left w:val="single" w:sz="8" w:space="0" w:color="000000"/>
+          <w:bottom w:val="single" w:sz="8" w:space="0" w:color="000000"/>
+          <w:right w:val="single" w:sz="8" w:space="0" w:color="000000"/>
+          <w:insideH w:val="single" w:sz="8" w:space="0" w:color="000000"/>
+          <w:insideV w:val="single" w:sz="8" w:space="0" w:color="000000"/>
+        </w:tblBorders>
+        <w:tblLayout w:type="fixed"/>
+        <w:tblLook w:val="01E0" w:firstRow="1" w:lastRow="1" w:firstColumn="1" w:lastColumn="1" w:noHBand="0" w:noVBand="0"/>
+      </w:tblPr>
+      <w:tblGrid>
+        <w:gridCol w:w="1480"/>
+        <w:gridCol w:w="7580"/>
+      </w:tblGrid>
+      <w:tr>
+        <w:trPr>
+          <w:trHeight w:val="779"/>
+        </w:trPr>
+        <w:tc>
+          <w:tcPr>
+            <w:tcW w:w="1480" w:type="dxa"/>
+          </w:tcPr>
+          <w:p>
+            <w:pPr>
+              <w:pStyle w:val="TableParagraph"/>
+              <w:spacing w:before="118"/>
+              <w:ind w:left="77" w:right="87"/>
+              <w:jc w:val="center"/>
+              <w:rPr>
+                <w:b/>
+                <w:sz w:val="24"/>
+              </w:rPr>
+            </w:pPr>
+            <w:r>
+              <w:rPr>
+                <w:b/>
+                <w:sz w:val="24"/>
+              </w:rPr>
+              <w:t>Rövid leírás</w:t>
+            </w:r>
+          </w:p>
+        </w:tc>
+        <w:tc>
+          <w:tcPr>
+            <w:tcW w:w="7580" w:type="dxa"/>
+          </w:tcPr>
+          <w:p>
+            <w:pPr>
+              <w:pStyle w:val="TableParagraph"/>
+              <w:spacing w:before="118" w:line="247" w:lineRule="auto"/>
+              <w:ind w:left="96"/>
+              <w:rPr>
+                <w:sz w:val="24"/>
+              </w:rPr>
+            </w:pPr>
+            <w:r>
+              <w:rPr>
+                <w:sz w:val="24"/>
+              </w:rPr>
+              <w:t>A játék végét ezúttal az okozza, hogy az egyik játékos a medve karjaiba rohan</w:t>
+            </w:r>
+          </w:p>
+        </w:tc>
+      </w:tr>
+      <w:tr>
+        <w:trPr>
+          <w:trHeight w:val="779"/>
+        </w:trPr>
+        <w:tc>
+          <w:tcPr>
+            <w:tcW w:w="1480" w:type="dxa"/>
+          </w:tcPr>
+          <w:p>
+            <w:pPr>
+              <w:pStyle w:val="TableParagraph"/>
+              <w:spacing w:before="118"/>
+              <w:ind w:left="77" w:right="87"/>
+              <w:jc w:val="center"/>
+              <w:rPr>
+                <w:b/>
+                <w:sz w:val="24"/>
+              </w:rPr>
+            </w:pPr>
+            <w:r>
+              <w:rPr>
+                <w:b/>
+                <w:sz w:val="24"/>
+              </w:rPr>
+              <w:lastRenderedPageBreak/>
+              <w:t>Terv</w:t>
+            </w:r>
+          </w:p>
+        </w:tc>
+        <w:tc>
+          <w:tcPr>
+            <w:tcW w:w="7580" w:type="dxa"/>
+          </w:tcPr>
+          <w:p>
+            <w:pPr>
+              <w:pStyle w:val="TableParagraph"/>
+              <w:numPr>
+                <w:ilvl w:val="0"/>
+                <w:numId w:val="30"/>
+              </w:numPr>
+              <w:spacing w:before="123"/>
+              <w:rPr>
+                <w:sz w:val="24"/>
+              </w:rPr>
+            </w:pPr>
+            <w:r>
+              <w:rPr>
+                <w:sz w:val="24"/>
+              </w:rPr>
+              <w:t>Játék paraméterezetlen indítása</w:t>
+            </w:r>
+          </w:p>
+          <w:p>
+            <w:pPr>
+              <w:pStyle w:val="TableParagraph"/>
+              <w:numPr>
+                <w:ilvl w:val="0"/>
+                <w:numId w:val="30"/>
+              </w:numPr>
+              <w:spacing w:before="123"/>
+              <w:rPr>
+                <w:sz w:val="24"/>
+              </w:rPr>
+            </w:pPr>
+            <w:r>
+              <w:rPr>
+                <w:sz w:val="24"/>
+              </w:rPr>
+              <w:t>Eszkimóval az 1.sor balról 3. mezejét kijelöl</w:t>
+            </w:r>
+          </w:p>
+          <w:p>
+            <w:pPr>
+              <w:pStyle w:val="TableParagraph"/>
+              <w:numPr>
+                <w:ilvl w:val="0"/>
+                <w:numId w:val="30"/>
+              </w:numPr>
+              <w:spacing w:before="123"/>
+              <w:rPr>
+                <w:sz w:val="24"/>
+              </w:rPr>
+            </w:pPr>
+            <w:r>
+              <w:rPr>
+                <w:sz w:val="24"/>
+              </w:rPr>
+              <w:t>“ÁTLÉP” gomb megnyomása</w:t>
+            </w:r>
+          </w:p>
+          <w:p>
+            <w:pPr>
+              <w:pStyle w:val="TableParagraph"/>
+              <w:numPr>
+                <w:ilvl w:val="0"/>
+                <w:numId w:val="30"/>
+              </w:numPr>
+              <w:spacing w:before="123"/>
+              <w:rPr>
+                <w:sz w:val="24"/>
+              </w:rPr>
+            </w:pPr>
+            <w:r>
+              <w:rPr>
+                <w:sz w:val="24"/>
+              </w:rPr>
+              <w:t>Első sor balról 2. mező kiválasztása</w:t>
+            </w:r>
+          </w:p>
+          <w:p>
+            <w:pPr>
+              <w:pStyle w:val="TableParagraph"/>
+              <w:numPr>
+                <w:ilvl w:val="0"/>
+                <w:numId w:val="30"/>
+              </w:numPr>
+              <w:spacing w:before="123"/>
+              <w:rPr>
+                <w:sz w:val="24"/>
+              </w:rPr>
+            </w:pPr>
+            <w:r>
+              <w:rPr>
+                <w:sz w:val="24"/>
+              </w:rPr>
+              <w:t>“ÁTLÉP” gomb megnyomása</w:t>
+            </w:r>
+          </w:p>
+        </w:tc>
+      </w:tr>
+      <w:tr>
+        <w:trPr>
+          <w:trHeight w:val="779"/>
+        </w:trPr>
+        <w:tc>
+          <w:tcPr>
+            <w:tcW w:w="1480" w:type="dxa"/>
+          </w:tcPr>
+          <w:p>
+            <w:pPr>
+              <w:pStyle w:val="TableParagraph"/>
+              <w:spacing w:before="118"/>
+              <w:ind w:left="77" w:right="87"/>
+              <w:jc w:val="center"/>
+              <w:rPr>
+                <w:b/>
+                <w:sz w:val="24"/>
+              </w:rPr>
+            </w:pPr>
+            <w:r>
+              <w:rPr>
+                <w:b/>
+                <w:sz w:val="24"/>
+              </w:rPr>
+              <w:t>Várt eredmény</w:t>
+            </w:r>
+          </w:p>
+        </w:tc>
+        <w:tc>
+          <w:tcPr>
+            <w:tcW w:w="7580" w:type="dxa"/>
+          </w:tcPr>
+          <w:p>
+            <w:pPr>
+              <w:pStyle w:val="TableParagraph"/>
+              <w:numPr>
+                <w:ilvl w:val="0"/>
+                <w:numId w:val="28"/>
+              </w:numPr>
+              <w:spacing w:before="123"/>
+              <w:rPr>
+                <w:sz w:val="24"/>
+              </w:rPr>
+            </w:pPr>
+            <w:r>
+              <w:rPr>
+                <w:sz w:val="24"/>
+              </w:rPr>
+              <w:t>A Szereplő lépésszáma minden lépéskor eg</w:t>
+            </w:r>
+            <w:r>
+              <w:rPr>
+                <w:sz w:val="24"/>
+              </w:rPr>
+              <w:t>gyel csökken</w:t>
+            </w:r>
+          </w:p>
+          <w:p>
+            <w:pPr>
+              <w:pStyle w:val="TableParagraph"/>
+              <w:numPr>
+                <w:ilvl w:val="0"/>
+                <w:numId w:val="28"/>
+              </w:numPr>
+              <w:spacing w:before="123"/>
+              <w:rPr>
+                <w:sz w:val="24"/>
+              </w:rPr>
+            </w:pPr>
+            <w:r>
+              <w:rPr>
+                <w:sz w:val="24"/>
+              </w:rPr>
+              <w:t>A cselekvéssor végére a Szereplő a medve mezején áll</w:t>
+            </w:r>
+          </w:p>
+          <w:p>
+            <w:pPr>
+              <w:pStyle w:val="TableParagraph"/>
+              <w:numPr>
+                <w:ilvl w:val="0"/>
+                <w:numId w:val="28"/>
+              </w:numPr>
+              <w:spacing w:before="123"/>
+              <w:rPr>
+                <w:sz w:val="24"/>
+              </w:rPr>
+            </w:pPr>
+            <w:r>
+              <w:rPr>
+                <w:sz w:val="24"/>
+              </w:rPr>
+              <w:t>A játék véget</w:t>
+            </w:r>
+            <w:r>
+              <w:rPr>
+                <w:sz w:val="24"/>
+              </w:rPr>
+              <w:t xml:space="preserve"> </w:t>
+            </w:r>
+            <w:r>
+              <w:rPr>
+                <w:sz w:val="24"/>
+              </w:rPr>
+              <w:t>ér, a játékosok vesztettek</w:t>
+            </w:r>
+          </w:p>
+        </w:tc>
+      </w:tr>
+      <w:tr>
+        <w:trPr>
+          <w:trHeight w:val="779"/>
+        </w:trPr>
+        <w:tc>
+          <w:tcPr>
+            <w:tcW w:w="1480" w:type="dxa"/>
+          </w:tcPr>
+          <w:p>
+            <w:pPr>
+              <w:pStyle w:val="TableParagraph"/>
+              <w:spacing w:before="118"/>
+              <w:ind w:left="77" w:right="87"/>
+              <w:jc w:val="center"/>
+              <w:rPr>
+                <w:b/>
+                <w:sz w:val="24"/>
+              </w:rPr>
+            </w:pPr>
+            <w:r>
+              <w:rPr>
+                <w:b/>
+                <w:sz w:val="24"/>
+              </w:rPr>
+              <w:t>Tényleges eredmény</w:t>
+            </w:r>
+          </w:p>
+        </w:tc>
+        <w:tc>
+          <w:tcPr>
+            <w:tcW w:w="7580" w:type="dxa"/>
+          </w:tcPr>
+          <w:p>
+            <w:pPr>
+              <w:pStyle w:val="TableParagraph"/>
+              <w:numPr>
+                <w:ilvl w:val="0"/>
+                <w:numId w:val="20"/>
+              </w:numPr>
+              <w:spacing w:before="123"/>
+              <w:rPr>
+                <w:sz w:val="24"/>
+              </w:rPr>
+            </w:pPr>
+            <w:r>
+              <w:rPr>
+                <w:sz w:val="24"/>
+              </w:rPr>
+              <w:t>A Szereplő lépésszáma minden lépéskor</w:t>
+            </w:r>
+            <w:r>
+              <w:rPr>
+                <w:sz w:val="24"/>
+              </w:rPr>
+              <w:t xml:space="preserve"> helyesen</w:t>
+            </w:r>
+            <w:r>
+              <w:rPr>
+                <w:sz w:val="24"/>
+              </w:rPr>
+              <w:t xml:space="preserve"> eg</w:t>
+            </w:r>
+            <w:r>
+              <w:rPr>
+                <w:sz w:val="24"/>
+              </w:rPr>
+              <w:t>gyel csökkent</w:t>
+            </w:r>
+          </w:p>
+          <w:p>
+            <w:pPr>
+              <w:pStyle w:val="TableParagraph"/>
+              <w:numPr>
+                <w:ilvl w:val="0"/>
+                <w:numId w:val="20"/>
+              </w:numPr>
+              <w:spacing w:before="123"/>
+              <w:rPr>
+                <w:sz w:val="24"/>
+              </w:rPr>
+            </w:pPr>
+            <w:r>
+              <w:rPr>
+                <w:sz w:val="24"/>
+              </w:rPr>
+              <w:t>A cselekvéssor végére a Szereplő helyesen a medve mezején állt</w:t>
+            </w:r>
+          </w:p>
+          <w:p>
+            <w:pPr>
+              <w:pStyle w:val="TableParagraph"/>
+              <w:numPr>
+                <w:ilvl w:val="0"/>
+                <w:numId w:val="20"/>
+              </w:numPr>
+              <w:spacing w:before="123"/>
+              <w:rPr>
+                <w:sz w:val="24"/>
+              </w:rPr>
+            </w:pPr>
+            <w:r>
+              <w:rPr>
+                <w:sz w:val="24"/>
+              </w:rPr>
+              <w:t>A játék helyesen véget</w:t>
+            </w:r>
+            <w:r>
+              <w:rPr>
+                <w:sz w:val="24"/>
+              </w:rPr>
+              <w:t xml:space="preserve"> </w:t>
+            </w:r>
+            <w:r>
+              <w:rPr>
+                <w:sz w:val="24"/>
+              </w:rPr>
+              <w:t>ért a játékosok vereségével</w:t>
+            </w:r>
+          </w:p>
+        </w:tc>
+      </w:tr>
+    </w:tbl>
+    <w:p>
+      <w:pPr>
+        <w:spacing w:line="247" w:lineRule="auto"/>
+        <w:ind w:right="1426"/>
+        <w:rPr>
+          <w:sz w:val="24"/>
+        </w:rPr>
+      </w:pPr>
+      <w:r>
+        <w:rPr>
+          <w:sz w:val="24"/>
+        </w:rPr>
+        <w:t>1.1</w:t>
+      </w:r>
+      <w:r>
+        <w:rPr>
+          <w:sz w:val="24"/>
+        </w:rPr>
+        <w:t>4</w:t>
+      </w:r>
+      <w:r>
+        <w:rPr>
+          <w:sz w:val="24"/>
+        </w:rPr>
+        <w:t xml:space="preserve"> A búvárruhával rendelkező játékos nem fagy meg</w:t>
+      </w:r>
+    </w:p>
+    <w:p>
+      <w:pPr>
+        <w:spacing w:line="247" w:lineRule="auto"/>
+        <w:ind w:right="1426"/>
+        <w:rPr>
+          <w:sz w:val="24"/>
+        </w:rPr>
+      </w:pPr>
+    </w:p>
+    <w:tbl>
+      <w:tblPr>
+        <w:tblStyle w:val="TableNormal"/>
+        <w:tblW w:w="0" w:type="auto"/>
+        <w:tblInd w:w="740" w:type="dxa"/>
+        <w:tblBorders>
+          <w:top w:val="single" w:sz="8" w:space="0" w:color="000000"/>
+          <w:left w:val="single" w:sz="8" w:space="0" w:color="000000"/>
+          <w:bottom w:val="single" w:sz="8" w:space="0" w:color="000000"/>
+          <w:right w:val="single" w:sz="8" w:space="0" w:color="000000"/>
+          <w:insideH w:val="single" w:sz="8" w:space="0" w:color="000000"/>
+          <w:insideV w:val="single" w:sz="8" w:space="0" w:color="000000"/>
+        </w:tblBorders>
+        <w:tblLayout w:type="fixed"/>
+        <w:tblLook w:val="01E0" w:firstRow="1" w:lastRow="1" w:firstColumn="1" w:lastColumn="1" w:noHBand="0" w:noVBand="0"/>
+      </w:tblPr>
+      <w:tblGrid>
+        <w:gridCol w:w="1480"/>
+        <w:gridCol w:w="7580"/>
+      </w:tblGrid>
+      <w:tr>
+        <w:trPr>
+          <w:trHeight w:val="779"/>
+        </w:trPr>
+        <w:tc>
+          <w:tcPr>
+            <w:tcW w:w="1480" w:type="dxa"/>
+          </w:tcPr>
+          <w:p>
+            <w:pPr>
+              <w:pStyle w:val="TableParagraph"/>
+              <w:spacing w:before="118"/>
+              <w:ind w:left="77" w:right="87"/>
+              <w:jc w:val="center"/>
+              <w:rPr>
+                <w:b/>
+                <w:sz w:val="24"/>
+              </w:rPr>
+            </w:pPr>
+            <w:r>
+              <w:rPr>
+                <w:b/>
+                <w:sz w:val="24"/>
+              </w:rPr>
+              <w:t>Rövid leírás</w:t>
+            </w:r>
+          </w:p>
+        </w:tc>
+        <w:tc>
+          <w:tcPr>
+            <w:tcW w:w="7580" w:type="dxa"/>
+          </w:tcPr>
+          <w:p>
+            <w:pPr>
+              <w:pStyle w:val="TableParagraph"/>
+              <w:spacing w:before="118" w:line="247" w:lineRule="auto"/>
+              <w:ind w:left="96"/>
+              <w:rPr>
+                <w:sz w:val="24"/>
+              </w:rPr>
+            </w:pPr>
+            <w:r>
+              <w:rPr>
+                <w:sz w:val="24"/>
+              </w:rPr>
+              <w:t xml:space="preserve">A </w:t>
+            </w:r>
+            <w:r>
+              <w:rPr>
+                <w:sz w:val="24"/>
+              </w:rPr>
+              <w:t>játékos képes felvenni a nála levő búvárruhát, aminek segítségével meghatározatlan ideig nem hal meg a vízben</w:t>
+            </w:r>
+          </w:p>
+        </w:tc>
+      </w:tr>
+      <w:tr>
+        <w:trPr>
+          <w:trHeight w:val="779"/>
+        </w:trPr>
+        <w:tc>
+          <w:tcPr>
+            <w:tcW w:w="1480" w:type="dxa"/>
+          </w:tcPr>
+          <w:p>
+            <w:pPr>
+              <w:pStyle w:val="TableParagraph"/>
+              <w:spacing w:before="118"/>
+              <w:ind w:left="77" w:right="87"/>
+              <w:jc w:val="center"/>
+              <w:rPr>
+                <w:b/>
+                <w:sz w:val="24"/>
+              </w:rPr>
+            </w:pPr>
+            <w:r>
+              <w:rPr>
+                <w:b/>
+                <w:sz w:val="24"/>
+              </w:rPr>
+              <w:t>Terv</w:t>
+            </w:r>
+          </w:p>
+        </w:tc>
+        <w:tc>
+          <w:tcPr>
+            <w:tcW w:w="7580" w:type="dxa"/>
+          </w:tcPr>
+          <w:p>
+            <w:pPr>
+              <w:pStyle w:val="TableParagraph"/>
+              <w:numPr>
+                <w:ilvl w:val="0"/>
+                <w:numId w:val="31"/>
+              </w:numPr>
+              <w:spacing w:before="123"/>
+              <w:rPr>
+                <w:sz w:val="24"/>
+              </w:rPr>
+            </w:pPr>
+            <w:r>
+              <w:rPr>
+                <w:sz w:val="24"/>
+              </w:rPr>
+              <w:t>Játék paraméterezetlen indítása</w:t>
+            </w:r>
+          </w:p>
+          <w:p>
+            <w:pPr>
+              <w:pStyle w:val="TableParagraph"/>
+              <w:numPr>
+                <w:ilvl w:val="0"/>
+                <w:numId w:val="31"/>
+              </w:numPr>
+              <w:spacing w:before="123"/>
+              <w:rPr>
+                <w:sz w:val="24"/>
+              </w:rPr>
+            </w:pPr>
+            <w:r>
+              <w:rPr>
+                <w:sz w:val="24"/>
+              </w:rPr>
+              <w:t>“LÉPÉS VÉGE” gomb megnyomása</w:t>
+            </w:r>
+          </w:p>
+          <w:p>
+            <w:pPr>
+              <w:pStyle w:val="TableParagraph"/>
+              <w:numPr>
+                <w:ilvl w:val="0"/>
+                <w:numId w:val="31"/>
+              </w:numPr>
+              <w:spacing w:before="123"/>
+              <w:rPr>
+                <w:sz w:val="24"/>
+              </w:rPr>
+            </w:pPr>
+            <w:r>
+              <w:rPr>
+                <w:sz w:val="24"/>
+              </w:rPr>
+              <w:t>Felső kutatóval a kezdő mezőn “TAKARIT” gomb megnyomása</w:t>
+            </w:r>
+            <w:r>
+              <w:rPr>
+                <w:sz w:val="24"/>
+              </w:rPr>
+              <w:t>, amíg meg nem jelenik a búvárruha</w:t>
+            </w:r>
+          </w:p>
+          <w:p>
+            <w:pPr>
+              <w:pStyle w:val="TableParagraph"/>
+              <w:numPr>
+                <w:ilvl w:val="0"/>
+                <w:numId w:val="31"/>
+              </w:numPr>
+              <w:spacing w:before="123"/>
+              <w:rPr>
+                <w:sz w:val="24"/>
+              </w:rPr>
+            </w:pPr>
+            <w:r>
+              <w:rPr>
+                <w:sz w:val="24"/>
+              </w:rPr>
+              <w:t>Felső kutatóval a kezdő mezőn “</w:t>
+            </w:r>
+            <w:r>
+              <w:rPr>
+                <w:sz w:val="24"/>
+              </w:rPr>
+              <w:t>FELVESZ</w:t>
+            </w:r>
+            <w:r>
+              <w:rPr>
+                <w:sz w:val="24"/>
+              </w:rPr>
+              <w:t>” gomb megnyomása</w:t>
+            </w:r>
+          </w:p>
+          <w:p>
+            <w:pPr>
+              <w:pStyle w:val="TableParagraph"/>
+              <w:numPr>
+                <w:ilvl w:val="0"/>
+                <w:numId w:val="31"/>
+              </w:numPr>
+              <w:spacing w:before="123"/>
+              <w:rPr>
+                <w:sz w:val="24"/>
+              </w:rPr>
+            </w:pPr>
+            <w:r>
+              <w:rPr>
+                <w:sz w:val="24"/>
+              </w:rPr>
+              <w:t xml:space="preserve">Felső kutatóval </w:t>
+            </w:r>
+            <w:r>
+              <w:rPr>
+                <w:sz w:val="24"/>
+              </w:rPr>
+              <w:t>a búvárruha ikon</w:t>
+            </w:r>
+            <w:r>
+              <w:rPr>
+                <w:sz w:val="24"/>
+              </w:rPr>
+              <w:t xml:space="preserve"> megnyomása</w:t>
+            </w:r>
+          </w:p>
+          <w:p>
+            <w:pPr>
+              <w:pStyle w:val="TableParagraph"/>
+              <w:numPr>
+                <w:ilvl w:val="0"/>
+                <w:numId w:val="31"/>
+              </w:numPr>
+              <w:spacing w:before="123"/>
+              <w:rPr>
+                <w:sz w:val="24"/>
+              </w:rPr>
+            </w:pPr>
+            <w:r>
+              <w:rPr>
+                <w:sz w:val="24"/>
+              </w:rPr>
+              <w:t xml:space="preserve">Felső kutatóval a </w:t>
+            </w:r>
+            <w:r>
+              <w:rPr>
+                <w:sz w:val="24"/>
+              </w:rPr>
+              <w:t>3.sor balról 3. mezejének kijelölése</w:t>
+            </w:r>
+          </w:p>
+          <w:p>
+            <w:pPr>
+              <w:pStyle w:val="TableParagraph"/>
+              <w:numPr>
+                <w:ilvl w:val="0"/>
+                <w:numId w:val="31"/>
+              </w:numPr>
+              <w:spacing w:before="123"/>
+              <w:rPr>
+                <w:sz w:val="24"/>
+              </w:rPr>
+            </w:pPr>
+            <w:r>
+              <w:rPr>
+                <w:sz w:val="24"/>
+              </w:rPr>
+              <w:t>“ÁTLÉP”</w:t>
+            </w:r>
+            <w:r>
+              <w:rPr>
+                <w:sz w:val="24"/>
+              </w:rPr>
+              <w:t xml:space="preserve"> gomb megnyomása</w:t>
+            </w:r>
+          </w:p>
+          <w:p>
+            <w:pPr>
+              <w:pStyle w:val="TableParagraph"/>
+              <w:numPr>
+                <w:ilvl w:val="0"/>
+                <w:numId w:val="31"/>
+              </w:numPr>
+              <w:spacing w:before="123"/>
+              <w:rPr>
+                <w:sz w:val="24"/>
+              </w:rPr>
+            </w:pPr>
+            <w:r>
+              <w:rPr>
+                <w:sz w:val="24"/>
+              </w:rPr>
+              <w:t>“LÉPÉS VÉGE” gomb megnyomása 6-szor</w:t>
+            </w:r>
+          </w:p>
+        </w:tc>
+      </w:tr>
+      <w:tr>
+        <w:trPr>
+          <w:trHeight w:val="779"/>
+        </w:trPr>
+        <w:tc>
+          <w:tcPr>
+            <w:tcW w:w="1480" w:type="dxa"/>
+          </w:tcPr>
+          <w:p>
+            <w:pPr>
+              <w:pStyle w:val="TableParagraph"/>
+              <w:spacing w:before="118"/>
+              <w:ind w:left="77" w:right="87"/>
+              <w:jc w:val="center"/>
+              <w:rPr>
+                <w:b/>
+                <w:sz w:val="24"/>
+              </w:rPr>
+            </w:pPr>
+            <w:r>
+              <w:rPr>
+                <w:b/>
+                <w:sz w:val="24"/>
+              </w:rPr>
+              <w:t>Várt eredmény</w:t>
+            </w:r>
+          </w:p>
+        </w:tc>
+        <w:tc>
+          <w:tcPr>
+            <w:tcW w:w="7580" w:type="dxa"/>
+          </w:tcPr>
+          <w:p>
+            <w:pPr>
+              <w:pStyle w:val="TableParagraph"/>
+              <w:numPr>
+                <w:ilvl w:val="0"/>
+                <w:numId w:val="28"/>
+              </w:numPr>
+              <w:spacing w:before="123"/>
+              <w:rPr>
+                <w:sz w:val="24"/>
+              </w:rPr>
+            </w:pPr>
+            <w:r>
+              <w:rPr>
+                <w:sz w:val="24"/>
+              </w:rPr>
+              <w:t>A kutató magához veszi és felveszi a búvárruhát</w:t>
+            </w:r>
+          </w:p>
+          <w:p>
+            <w:pPr>
+              <w:pStyle w:val="TableParagraph"/>
+              <w:numPr>
+                <w:ilvl w:val="0"/>
+                <w:numId w:val="28"/>
+              </w:numPr>
+              <w:spacing w:before="123"/>
+              <w:rPr>
+                <w:sz w:val="24"/>
+              </w:rPr>
+            </w:pPr>
+            <w:r>
+              <w:rPr>
+                <w:sz w:val="24"/>
+              </w:rPr>
+              <w:t>A kutató a 3.sor balról 3. mezején lyukba esik</w:t>
+            </w:r>
+          </w:p>
+          <w:p>
+            <w:pPr>
+              <w:pStyle w:val="TableParagraph"/>
+              <w:numPr>
+                <w:ilvl w:val="0"/>
+                <w:numId w:val="28"/>
+              </w:numPr>
+              <w:spacing w:before="123"/>
+              <w:rPr>
+                <w:sz w:val="24"/>
+              </w:rPr>
+            </w:pPr>
+            <w:r>
+              <w:rPr>
+                <w:sz w:val="24"/>
+              </w:rPr>
+              <w:t>A kutató 2 kör lefolyása alatt sem fagy me</w:t>
+            </w:r>
+            <w:r>
+              <w:rPr>
+                <w:sz w:val="24"/>
+              </w:rPr>
+              <w:t>g a vízben a búvárruha miatt</w:t>
+            </w:r>
+          </w:p>
+        </w:tc>
+      </w:tr>
+      <w:tr>
+        <w:trPr>
+          <w:trHeight w:val="779"/>
+        </w:trPr>
+        <w:tc>
+          <w:tcPr>
+            <w:tcW w:w="1480" w:type="dxa"/>
+          </w:tcPr>
+          <w:p>
+            <w:pPr>
+              <w:pStyle w:val="TableParagraph"/>
+              <w:spacing w:before="118"/>
+              <w:ind w:left="77" w:right="87"/>
+              <w:jc w:val="center"/>
+              <w:rPr>
+                <w:b/>
+                <w:sz w:val="24"/>
+              </w:rPr>
+            </w:pPr>
+            <w:r>
+              <w:rPr>
+                <w:b/>
+                <w:sz w:val="24"/>
+              </w:rPr>
+              <w:t>Tényleges eredmény</w:t>
+            </w:r>
+          </w:p>
+        </w:tc>
+        <w:tc>
+          <w:tcPr>
+            <w:tcW w:w="7580" w:type="dxa"/>
+          </w:tcPr>
+          <w:p>
+            <w:pPr>
+              <w:pStyle w:val="TableParagraph"/>
+              <w:numPr>
+                <w:ilvl w:val="0"/>
+                <w:numId w:val="20"/>
+              </w:numPr>
+              <w:spacing w:before="123"/>
+              <w:rPr>
+                <w:sz w:val="24"/>
+              </w:rPr>
+            </w:pPr>
+            <w:r>
+              <w:rPr>
+                <w:sz w:val="24"/>
+              </w:rPr>
+              <w:t>A kutató</w:t>
+            </w:r>
+            <w:r>
+              <w:rPr>
+                <w:sz w:val="24"/>
+              </w:rPr>
+              <w:t xml:space="preserve"> helyesen</w:t>
+            </w:r>
+            <w:r>
+              <w:rPr>
+                <w:sz w:val="24"/>
+              </w:rPr>
+              <w:t xml:space="preserve"> magához </w:t>
+            </w:r>
+            <w:r>
+              <w:rPr>
+                <w:sz w:val="24"/>
+              </w:rPr>
+              <w:t>vette</w:t>
+            </w:r>
+            <w:r>
+              <w:rPr>
+                <w:sz w:val="24"/>
+              </w:rPr>
+              <w:t xml:space="preserve"> és felve</w:t>
+            </w:r>
+            <w:r>
+              <w:rPr>
+                <w:sz w:val="24"/>
+              </w:rPr>
+              <w:t>tte</w:t>
+            </w:r>
+            <w:r>
+              <w:rPr>
+                <w:sz w:val="24"/>
+              </w:rPr>
+              <w:t xml:space="preserve"> a búvárruhát</w:t>
+            </w:r>
+          </w:p>
+          <w:p>
+            <w:pPr>
+              <w:pStyle w:val="TableParagraph"/>
+              <w:numPr>
+                <w:ilvl w:val="0"/>
+                <w:numId w:val="20"/>
+              </w:numPr>
+              <w:spacing w:before="123"/>
+              <w:rPr>
+                <w:sz w:val="24"/>
+              </w:rPr>
+            </w:pPr>
+            <w:r>
+              <w:rPr>
+                <w:sz w:val="24"/>
+              </w:rPr>
+              <w:t>A kutató a 3.sor balról 3. mezején</w:t>
+            </w:r>
+            <w:r>
+              <w:rPr>
+                <w:sz w:val="24"/>
+              </w:rPr>
+              <w:t xml:space="preserve"> helyesen</w:t>
+            </w:r>
+            <w:r>
+              <w:rPr>
+                <w:sz w:val="24"/>
+              </w:rPr>
+              <w:t xml:space="preserve"> lyukba es</w:t>
+            </w:r>
+            <w:r>
+              <w:rPr>
+                <w:sz w:val="24"/>
+              </w:rPr>
+              <w:t>ett</w:t>
+            </w:r>
+          </w:p>
+          <w:p>
+            <w:pPr>
+              <w:pStyle w:val="TableParagraph"/>
+              <w:numPr>
+                <w:ilvl w:val="0"/>
+                <w:numId w:val="20"/>
+              </w:numPr>
+              <w:spacing w:before="123"/>
+              <w:rPr>
+                <w:sz w:val="24"/>
+              </w:rPr>
+            </w:pPr>
+            <w:r>
+              <w:rPr>
+                <w:sz w:val="24"/>
+              </w:rPr>
+              <w:t>A kutató 2 kör lefolyása alatt sem fagy</w:t>
+            </w:r>
+            <w:r>
+              <w:rPr>
+                <w:sz w:val="24"/>
+              </w:rPr>
+              <w:t>ott</w:t>
+            </w:r>
+            <w:r>
+              <w:rPr>
+                <w:sz w:val="24"/>
+              </w:rPr>
+              <w:t xml:space="preserve"> me</w:t>
+            </w:r>
+            <w:r>
+              <w:rPr>
+                <w:sz w:val="24"/>
+              </w:rPr>
+              <w:t>g a vízben a búvárruha miatt</w:t>
+            </w:r>
+            <w:r>
+              <w:rPr>
+                <w:sz w:val="24"/>
+              </w:rPr>
+              <w:t>, ahogy ez a játék meg nem állásából látható</w:t>
+            </w:r>
+          </w:p>
+        </w:tc>
+      </w:tr>
+    </w:tbl>
+    <w:p>
+      <w:pPr>
+        <w:spacing w:line="247" w:lineRule="auto"/>
+        <w:ind w:right="1426"/>
+        <w:rPr>
+          <w:sz w:val="24"/>
+        </w:rPr>
+      </w:pPr>
+    </w:p>
+    <w:p>
+      <w:pPr>
+        <w:spacing w:line="247" w:lineRule="auto"/>
+        <w:ind w:right="1426"/>
+        <w:rPr>
+          <w:sz w:val="24"/>
+        </w:rPr>
+      </w:pPr>
+      <w:r>
+        <w:rPr>
+          <w:sz w:val="24"/>
+        </w:rPr>
+        <w:t>1.1</w:t>
+      </w:r>
+      <w:r>
+        <w:rPr>
+          <w:sz w:val="24"/>
+        </w:rPr>
+        <w:t>5</w:t>
+      </w:r>
+      <w:r>
+        <w:rPr>
+          <w:sz w:val="24"/>
+        </w:rPr>
+        <w:t xml:space="preserve"> A búvárruhával rendelkező játékos ki tud úszni egy szomszédos mezőre</w:t>
+      </w:r>
+    </w:p>
+    <w:p>
+      <w:pPr>
+        <w:spacing w:line="247" w:lineRule="auto"/>
+        <w:ind w:right="1426"/>
+        <w:rPr>
+          <w:sz w:val="24"/>
+        </w:rPr>
+      </w:pPr>
+    </w:p>
+    <w:tbl>
+      <w:tblPr>
+        <w:tblStyle w:val="TableNormal"/>
+        <w:tblW w:w="0" w:type="auto"/>
+        <w:tblInd w:w="740" w:type="dxa"/>
+        <w:tblBorders>
+          <w:top w:val="single" w:sz="8" w:space="0" w:color="000000"/>
+          <w:left w:val="single" w:sz="8" w:space="0" w:color="000000"/>
+          <w:bottom w:val="single" w:sz="8" w:space="0" w:color="000000"/>
+          <w:right w:val="single" w:sz="8" w:space="0" w:color="000000"/>
+          <w:insideH w:val="single" w:sz="8" w:space="0" w:color="000000"/>
+          <w:insideV w:val="single" w:sz="8" w:space="0" w:color="000000"/>
+        </w:tblBorders>
+        <w:tblLayout w:type="fixed"/>
+        <w:tblLook w:val="01E0" w:firstRow="1" w:lastRow="1" w:firstColumn="1" w:lastColumn="1" w:noHBand="0" w:noVBand="0"/>
+      </w:tblPr>
+      <w:tblGrid>
+        <w:gridCol w:w="1480"/>
+        <w:gridCol w:w="7580"/>
+      </w:tblGrid>
+      <w:tr>
+        <w:trPr>
+          <w:trHeight w:val="779"/>
+        </w:trPr>
+        <w:tc>
+          <w:tcPr>
+            <w:tcW w:w="1480" w:type="dxa"/>
+          </w:tcPr>
+          <w:p>
+            <w:pPr>
+              <w:pStyle w:val="TableParagraph"/>
+              <w:spacing w:before="118"/>
+              <w:ind w:left="77" w:right="87"/>
+              <w:jc w:val="center"/>
+              <w:rPr>
+                <w:b/>
+                <w:sz w:val="24"/>
+              </w:rPr>
+            </w:pPr>
+            <w:r>
+              <w:rPr>
+                <w:b/>
+                <w:sz w:val="24"/>
+              </w:rPr>
+              <w:t>Rövid leírás</w:t>
+            </w:r>
+          </w:p>
+        </w:tc>
+        <w:tc>
+          <w:tcPr>
+            <w:tcW w:w="7580" w:type="dxa"/>
+          </w:tcPr>
+          <w:p>
+            <w:pPr>
+              <w:spacing w:line="247" w:lineRule="auto"/>
+              <w:ind w:left="176" w:right="1426"/>
+              <w:rPr>
+                <w:sz w:val="24"/>
+              </w:rPr>
+            </w:pPr>
+            <w:r>
+              <w:rPr>
+                <w:sz w:val="24"/>
+              </w:rPr>
+              <w:t>A búvárruhával rendelkező játékos ki tud úszni egy szomszédos mezőre</w:t>
+            </w:r>
+            <w:r>
+              <w:rPr>
+                <w:sz w:val="24"/>
+              </w:rPr>
+              <w:t>, ha van még rá lépésszáma</w:t>
+            </w:r>
+          </w:p>
+        </w:tc>
+      </w:tr>
+      <w:tr>
+        <w:trPr>
+          <w:trHeight w:val="779"/>
+        </w:trPr>
+        <w:tc>
+          <w:tcPr>
+            <w:tcW w:w="1480" w:type="dxa"/>
+          </w:tcPr>
+          <w:p>
+            <w:pPr>
+              <w:pStyle w:val="TableParagraph"/>
+              <w:spacing w:before="118"/>
+              <w:ind w:left="77" w:right="87"/>
+              <w:jc w:val="center"/>
+              <w:rPr>
+                <w:b/>
+                <w:sz w:val="24"/>
+              </w:rPr>
+            </w:pPr>
+            <w:r>
+              <w:rPr>
+                <w:b/>
+                <w:sz w:val="24"/>
+              </w:rPr>
+              <w:lastRenderedPageBreak/>
+              <w:t>Terv</w:t>
+            </w:r>
+          </w:p>
+        </w:tc>
+        <w:tc>
+          <w:tcPr>
+            <w:tcW w:w="7580" w:type="dxa"/>
+          </w:tcPr>
+          <w:p>
+            <w:pPr>
+              <w:pStyle w:val="TableParagraph"/>
+              <w:numPr>
+                <w:ilvl w:val="0"/>
+                <w:numId w:val="31"/>
+              </w:numPr>
+              <w:spacing w:before="123"/>
+              <w:rPr>
+                <w:sz w:val="24"/>
+              </w:rPr>
+            </w:pPr>
+            <w:r>
+              <w:rPr>
+                <w:sz w:val="24"/>
+              </w:rPr>
+              <w:t>Játék paraméterezetlen indítása</w:t>
+            </w:r>
+          </w:p>
+          <w:p>
+            <w:pPr>
+              <w:pStyle w:val="TableParagraph"/>
+              <w:numPr>
+                <w:ilvl w:val="0"/>
+                <w:numId w:val="31"/>
+              </w:numPr>
+              <w:spacing w:before="123"/>
+              <w:rPr>
+                <w:sz w:val="24"/>
+              </w:rPr>
+            </w:pPr>
+            <w:r>
+              <w:rPr>
+                <w:sz w:val="24"/>
+              </w:rPr>
+              <w:t>“LÉPÉS VÉGE” gomb megnyomása</w:t>
+            </w:r>
+          </w:p>
+          <w:p>
+            <w:pPr>
+              <w:pStyle w:val="TableParagraph"/>
+              <w:numPr>
+                <w:ilvl w:val="0"/>
+                <w:numId w:val="31"/>
+              </w:numPr>
+              <w:spacing w:before="123"/>
+              <w:rPr>
+                <w:sz w:val="24"/>
+              </w:rPr>
+            </w:pPr>
+            <w:r>
+              <w:rPr>
+                <w:sz w:val="24"/>
+              </w:rPr>
+              <w:t>Felső kutatóval a kezdő mezőn “TAKARIT” gomb megnyomása</w:t>
+            </w:r>
+            <w:r>
+              <w:rPr>
+                <w:sz w:val="24"/>
+              </w:rPr>
+              <w:t>, amíg meg nem jelenik a búvárruha</w:t>
+            </w:r>
+          </w:p>
+          <w:p>
+            <w:pPr>
+              <w:pStyle w:val="TableParagraph"/>
+              <w:numPr>
+                <w:ilvl w:val="0"/>
+                <w:numId w:val="31"/>
+              </w:numPr>
+              <w:spacing w:before="123"/>
+              <w:rPr>
+                <w:sz w:val="24"/>
+              </w:rPr>
+            </w:pPr>
+            <w:r>
+              <w:rPr>
+                <w:sz w:val="24"/>
+              </w:rPr>
+              <w:t>Felső kutatóval a kezdő mezőn “FELVESZ” gomb megnyomása</w:t>
+            </w:r>
+          </w:p>
+          <w:p>
+            <w:pPr>
+              <w:pStyle w:val="TableParagraph"/>
+              <w:numPr>
+                <w:ilvl w:val="0"/>
+                <w:numId w:val="31"/>
+              </w:numPr>
+              <w:spacing w:before="123"/>
+              <w:rPr>
+                <w:sz w:val="24"/>
+              </w:rPr>
+            </w:pPr>
+            <w:r>
+              <w:rPr>
+                <w:sz w:val="24"/>
+              </w:rPr>
+              <w:t>Felső kutatóval a búvárruha ikon megnyomása</w:t>
+            </w:r>
+          </w:p>
+          <w:p>
+            <w:pPr>
+              <w:pStyle w:val="TableParagraph"/>
+              <w:numPr>
+                <w:ilvl w:val="0"/>
+                <w:numId w:val="31"/>
+              </w:numPr>
+              <w:spacing w:before="123"/>
+              <w:rPr>
+                <w:sz w:val="24"/>
+              </w:rPr>
+            </w:pPr>
+            <w:r>
+              <w:rPr>
+                <w:sz w:val="24"/>
+              </w:rPr>
+              <w:t>Felső kutatóval a 3.sor balról 3. mezejének kijelölése</w:t>
+            </w:r>
+          </w:p>
+          <w:p>
+            <w:pPr>
+              <w:pStyle w:val="TableParagraph"/>
+              <w:numPr>
+                <w:ilvl w:val="0"/>
+                <w:numId w:val="31"/>
+              </w:numPr>
+              <w:spacing w:before="123"/>
+              <w:rPr>
+                <w:sz w:val="24"/>
+              </w:rPr>
+            </w:pPr>
+            <w:r>
+              <w:rPr>
+                <w:sz w:val="24"/>
+              </w:rPr>
+              <w:t>“ÁTLÉP” gomb megnyomása</w:t>
+            </w:r>
+          </w:p>
+          <w:p>
+            <w:pPr>
+              <w:pStyle w:val="TableParagraph"/>
+              <w:numPr>
+                <w:ilvl w:val="0"/>
+                <w:numId w:val="31"/>
+              </w:numPr>
+              <w:spacing w:before="123"/>
+              <w:rPr>
+                <w:sz w:val="24"/>
+              </w:rPr>
+            </w:pPr>
+            <w:r>
+              <w:rPr>
+                <w:sz w:val="24"/>
+              </w:rPr>
+              <w:t>“LÉPÉS VÉGE” gomb megnyomása</w:t>
+            </w:r>
+            <w:r>
+              <w:rPr>
+                <w:sz w:val="24"/>
+              </w:rPr>
+              <w:t>, amíg megint nem a búvárruhás kutató jön</w:t>
+            </w:r>
+          </w:p>
+          <w:p>
+            <w:pPr>
+              <w:pStyle w:val="TableParagraph"/>
+              <w:numPr>
+                <w:ilvl w:val="0"/>
+                <w:numId w:val="31"/>
+              </w:numPr>
+              <w:spacing w:before="123"/>
+              <w:rPr>
+                <w:sz w:val="24"/>
+              </w:rPr>
+            </w:pPr>
+            <w:r>
+              <w:rPr>
+                <w:sz w:val="24"/>
+              </w:rPr>
+              <w:t>2.sor balról 4. mezejének kijelölése</w:t>
+            </w:r>
+          </w:p>
+          <w:p>
+            <w:pPr>
+              <w:pStyle w:val="TableParagraph"/>
+              <w:numPr>
+                <w:ilvl w:val="0"/>
+                <w:numId w:val="31"/>
+              </w:numPr>
+              <w:spacing w:before="123"/>
+              <w:rPr>
+                <w:sz w:val="24"/>
+              </w:rPr>
+            </w:pPr>
+            <w:r>
+              <w:rPr>
+                <w:sz w:val="24"/>
+              </w:rPr>
+              <w:t>“ÁTLÉP” gomb megnyomása</w:t>
+            </w:r>
+          </w:p>
+        </w:tc>
+      </w:tr>
+      <w:tr>
+        <w:trPr>
+          <w:trHeight w:val="779"/>
+        </w:trPr>
+        <w:tc>
+          <w:tcPr>
+            <w:tcW w:w="1480" w:type="dxa"/>
+          </w:tcPr>
+          <w:p>
+            <w:pPr>
+              <w:pStyle w:val="TableParagraph"/>
+              <w:spacing w:before="118"/>
+              <w:ind w:left="77" w:right="87"/>
+              <w:jc w:val="center"/>
+              <w:rPr>
+                <w:b/>
+                <w:sz w:val="24"/>
+              </w:rPr>
+            </w:pPr>
+            <w:r>
+              <w:rPr>
+                <w:b/>
+                <w:sz w:val="24"/>
+              </w:rPr>
+              <w:t>Várt eredmény</w:t>
+            </w:r>
+          </w:p>
+        </w:tc>
+        <w:tc>
+          <w:tcPr>
+            <w:tcW w:w="7580" w:type="dxa"/>
+          </w:tcPr>
+          <w:p>
+            <w:pPr>
+              <w:pStyle w:val="TableParagraph"/>
+              <w:numPr>
+                <w:ilvl w:val="0"/>
+                <w:numId w:val="28"/>
+              </w:numPr>
+              <w:spacing w:before="123"/>
+              <w:rPr>
+                <w:sz w:val="24"/>
+              </w:rPr>
+            </w:pPr>
+            <w:r>
+              <w:rPr>
+                <w:sz w:val="24"/>
+              </w:rPr>
+              <w:t>A kutató magához veszi és felveszi a búvárruhát</w:t>
+            </w:r>
+          </w:p>
+          <w:p>
+            <w:pPr>
+              <w:pStyle w:val="TableParagraph"/>
+              <w:numPr>
+                <w:ilvl w:val="0"/>
+                <w:numId w:val="28"/>
+              </w:numPr>
+              <w:spacing w:before="123"/>
+              <w:rPr>
+                <w:sz w:val="24"/>
+              </w:rPr>
+            </w:pPr>
+            <w:r>
+              <w:rPr>
+                <w:sz w:val="24"/>
+              </w:rPr>
+              <w:t>A kutató a 3.sor balról 3. mezején lyukba esik</w:t>
+            </w:r>
+          </w:p>
+          <w:p>
+            <w:pPr>
+              <w:pStyle w:val="TableParagraph"/>
+              <w:numPr>
+                <w:ilvl w:val="0"/>
+                <w:numId w:val="28"/>
+              </w:numPr>
+              <w:spacing w:before="123"/>
+              <w:rPr>
+                <w:sz w:val="24"/>
+              </w:rPr>
+            </w:pPr>
+            <w:r>
+              <w:rPr>
+                <w:sz w:val="24"/>
+              </w:rPr>
+              <w:t>A kutató, amennyiben van rá lépésszáma, át tud lépni szomszédos mezőkre</w:t>
+            </w:r>
+          </w:p>
+        </w:tc>
+      </w:tr>
+      <w:tr>
+        <w:trPr>
+          <w:trHeight w:val="779"/>
+        </w:trPr>
+        <w:tc>
+          <w:tcPr>
+            <w:tcW w:w="1480" w:type="dxa"/>
+          </w:tcPr>
+          <w:p>
+            <w:pPr>
+              <w:pStyle w:val="TableParagraph"/>
+              <w:spacing w:before="118"/>
+              <w:ind w:left="77" w:right="87"/>
+              <w:jc w:val="center"/>
+              <w:rPr>
+                <w:b/>
+                <w:sz w:val="24"/>
+              </w:rPr>
+            </w:pPr>
+            <w:r>
+              <w:rPr>
+                <w:b/>
+                <w:sz w:val="24"/>
+              </w:rPr>
+              <w:t>Tényleges eredmény</w:t>
+            </w:r>
+          </w:p>
+        </w:tc>
+        <w:tc>
+          <w:tcPr>
+            <w:tcW w:w="7580" w:type="dxa"/>
+          </w:tcPr>
+          <w:p>
+            <w:pPr>
+              <w:pStyle w:val="TableParagraph"/>
+              <w:numPr>
+                <w:ilvl w:val="0"/>
+                <w:numId w:val="20"/>
+              </w:numPr>
+              <w:spacing w:before="123"/>
+              <w:rPr>
+                <w:sz w:val="24"/>
+              </w:rPr>
+            </w:pPr>
+            <w:r>
+              <w:rPr>
+                <w:sz w:val="24"/>
+              </w:rPr>
+              <w:t>A kutató helyesen magához vette és felvette a búvárruhát</w:t>
+            </w:r>
+          </w:p>
+          <w:p>
+            <w:pPr>
+              <w:pStyle w:val="TableParagraph"/>
+              <w:numPr>
+                <w:ilvl w:val="0"/>
+                <w:numId w:val="20"/>
+              </w:numPr>
+              <w:spacing w:before="123"/>
+              <w:rPr>
+                <w:sz w:val="24"/>
+              </w:rPr>
+            </w:pPr>
+            <w:r>
+              <w:rPr>
+                <w:sz w:val="24"/>
+              </w:rPr>
+              <w:t>A kutató a 3.sor balról 3. mezején helyesen lyukba esett</w:t>
+            </w:r>
+          </w:p>
+          <w:p>
+            <w:pPr>
+              <w:pStyle w:val="TableParagraph"/>
+              <w:numPr>
+                <w:ilvl w:val="0"/>
+                <w:numId w:val="20"/>
+              </w:numPr>
+              <w:spacing w:before="123"/>
+              <w:rPr>
+                <w:sz w:val="24"/>
+              </w:rPr>
+            </w:pPr>
+            <w:r>
+              <w:rPr>
+                <w:sz w:val="24"/>
+              </w:rPr>
+              <w:t xml:space="preserve">A </w:t>
+            </w:r>
+            <w:r>
+              <w:rPr>
+                <w:sz w:val="24"/>
+              </w:rPr>
+              <w:t>kutató sikerrel átment eg</w:t>
+            </w:r>
+            <w:r>
+              <w:rPr>
+                <w:sz w:val="24"/>
+              </w:rPr>
+              <w:t>y szomszédos mezőre</w:t>
             </w:r>
           </w:p>
         </w:tc>
@@ -5269,176 +7755,6 @@
         </w:rPr>
       </w:pPr>
     </w:p>
-    <w:tbl>
-      <w:tblPr>
-        <w:tblStyle w:val="TableNormal"/>
-        <w:tblW w:w="0" w:type="auto"/>
-        <w:tblInd w:w="740" w:type="dxa"/>
-        <w:tblBorders>
-          <w:top w:val="single" w:sz="8" w:space="0" w:color="000000"/>
-          <w:left w:val="single" w:sz="8" w:space="0" w:color="000000"/>
-          <w:bottom w:val="single" w:sz="8" w:space="0" w:color="000000"/>
-          <w:right w:val="single" w:sz="8" w:space="0" w:color="000000"/>
-          <w:insideH w:val="single" w:sz="8" w:space="0" w:color="000000"/>
-          <w:insideV w:val="single" w:sz="8" w:space="0" w:color="000000"/>
-        </w:tblBorders>
-        <w:tblLayout w:type="fixed"/>
-        <w:tblLook w:val="01E0" w:firstRow="1" w:lastRow="1" w:firstColumn="1" w:lastColumn="1" w:noHBand="0" w:noVBand="0"/>
-      </w:tblPr>
-      <w:tblGrid>
-        <w:gridCol w:w="1120"/>
-        <w:gridCol w:w="7920"/>
-      </w:tblGrid>
-      <w:tr>
-        <w:trPr>
-          <w:trHeight w:val="779"/>
-        </w:trPr>
-        <w:tc>
-          <w:tcPr>
-            <w:tcW w:w="1120" w:type="dxa"/>
-          </w:tcPr>
-          <w:p>
-            <w:pPr>
-              <w:pStyle w:val="TableParagraph"/>
-              <w:spacing w:before="113" w:line="247" w:lineRule="auto"/>
-              <w:ind w:left="106" w:right="1"/>
-              <w:rPr>
-                <w:b/>
-                <w:sz w:val="24"/>
-              </w:rPr>
-            </w:pPr>
-            <w:r>
-              <w:rPr>
-                <w:b/>
-                <w:sz w:val="24"/>
-              </w:rPr>
-              <w:t>Teszt-ese t neve</w:t>
-            </w:r>
-          </w:p>
-        </w:tc>
-        <w:tc>
-          <w:tcPr>
-            <w:tcW w:w="7920" w:type="dxa"/>
-          </w:tcPr>
-          <w:p>
-            <w:pPr>
-              <w:pStyle w:val="TableParagraph"/>
-              <w:spacing w:before="113"/>
-              <w:ind w:left="111"/>
-              <w:rPr>
-                <w:sz w:val="24"/>
-              </w:rPr>
-            </w:pPr>
-            <w:r>
-              <w:rPr>
-                <w:sz w:val="24"/>
-              </w:rPr>
-              <w:t>Instabil jégtáblára lépés</w:t>
-            </w:r>
-          </w:p>
-        </w:tc>
-      </w:tr>
-      <w:tr>
-        <w:trPr>
-          <w:trHeight w:val="1059"/>
-        </w:trPr>
-        <w:tc>
-          <w:tcPr>
-            <w:tcW w:w="1120" w:type="dxa"/>
-          </w:tcPr>
-          <w:p>
-            <w:pPr>
-              <w:pStyle w:val="TableParagraph"/>
-              <w:spacing w:before="108" w:line="247" w:lineRule="auto"/>
-              <w:ind w:left="106" w:right="360"/>
-              <w:rPr>
-                <w:b/>
-                <w:sz w:val="24"/>
-              </w:rPr>
-            </w:pPr>
-            <w:r>
-              <w:rPr>
-                <w:b/>
-                <w:sz w:val="24"/>
-              </w:rPr>
-              <w:t>Rövid leírás</w:t>
-            </w:r>
-          </w:p>
-        </w:tc>
-        <w:tc>
-          <w:tcPr>
-            <w:tcW w:w="7920" w:type="dxa"/>
-          </w:tcPr>
-          <w:p>
-            <w:pPr>
-              <w:pStyle w:val="TableParagraph"/>
-              <w:spacing w:before="108" w:line="247" w:lineRule="auto"/>
-              <w:ind w:left="111" w:right="78"/>
-              <w:rPr>
-                <w:sz w:val="24"/>
-              </w:rPr>
-            </w:pPr>
-            <w:r>
-              <w:rPr>
-                <w:sz w:val="24"/>
-              </w:rPr>
-              <w:t>Kutató egy olyan szomszédos instabil jégtáblára lép amire ha rálép valaki borul. Miután rálépett felfordul és mindenki, aki rajta volt beleesik. Itt a tesztelés azonos mint a Lukra lépésnél búvárruha szempontjából.</w:t>
-            </w:r>
-          </w:p>
-        </w:tc>
-      </w:tr>
-      <w:tr>
-        <w:trPr>
-          <w:trHeight w:val="760"/>
-        </w:trPr>
-        <w:tc>
-          <w:tcPr>
-            <w:tcW w:w="1120" w:type="dxa"/>
-          </w:tcPr>
-          <w:p>
-            <w:pPr>
-              <w:pStyle w:val="TableParagraph"/>
-              <w:spacing w:before="108" w:line="247" w:lineRule="auto"/>
-              <w:ind w:left="106" w:right="427"/>
-              <w:rPr>
-                <w:b/>
-                <w:sz w:val="24"/>
-              </w:rPr>
-            </w:pPr>
-            <w:r>
-              <w:rPr>
-                <w:b/>
-                <w:sz w:val="24"/>
-              </w:rPr>
-              <w:t>Teszt Célja</w:t>
-            </w:r>
-          </w:p>
-        </w:tc>
-        <w:tc>
-          <w:tcPr>
-            <w:tcW w:w="7920" w:type="dxa"/>
-          </w:tcPr>
-          <w:p>
-            <w:pPr>
-              <w:pStyle w:val="TableParagraph"/>
-              <w:spacing w:before="108"/>
-              <w:ind w:left="111"/>
-              <w:rPr>
-                <w:sz w:val="24"/>
-                <w:lang w:val="de-DE"/>
-              </w:rPr>
-            </w:pPr>
-            <w:r>
-              <w:rPr>
-                <w:sz w:val="24"/>
-                <w:lang w:val="de-DE"/>
-              </w:rPr>
-              <w:t>Mindenki a víz alá kerül.</w:t>
-            </w:r>
-          </w:p>
-        </w:tc>
-      </w:tr>
-    </w:tbl>
     <w:p>
       <w:pPr>
         <w:pStyle w:val="Szvegtrzs"/>
@@ -7419,7 +9735,21 @@
               <w:rPr>
                 <w:sz w:val="24"/>
               </w:rPr>
-              <w:t>Ha játékos egy mezőn áll és megvan az összes(3) alkatrész, akkor vége a játéknak és nyertek</w:t>
+              <w:t xml:space="preserve">Ha játékos egy mezőn áll és megvan az </w:t>
+            </w:r>
+            <w:proofErr w:type="gramStart"/>
+            <w:r>
+              <w:rPr>
+                <w:sz w:val="24"/>
+              </w:rPr>
+              <w:t>összes(</w:t>
+            </w:r>
+            <w:proofErr w:type="gramEnd"/>
+            <w:r>
+              <w:rPr>
+                <w:sz w:val="24"/>
+              </w:rPr>
+              <w:t>3) alkatrész, akkor vége a játéknak és nyertek</w:t>
             </w:r>
           </w:p>
         </w:tc>
@@ -9342,6 +11672,205 @@
     </w:lvl>
   </w:abstractNum>
   <w:abstractNum w:abstractNumId="3" w15:restartNumberingAfterBreak="0">
+    <w:nsid w:val="10A00E21"/>
+    <w:multiLevelType w:val="hybridMultilevel"/>
+    <w:tmpl w:val="70E43C42"/>
+    <w:lvl w:ilvl="0" w:tplc="040E0001">
+      <w:start w:val="1"/>
+      <w:numFmt w:val="bullet"/>
+      <w:lvlText w:val=""/>
+      <w:lvlJc w:val="left"/>
+      <w:pPr>
+        <w:ind w:left="847" w:hanging="360"/>
+      </w:pPr>
+      <w:rPr>
+        <w:rFonts w:ascii="Symbol" w:hAnsi="Symbol" w:hint="default"/>
+      </w:rPr>
+    </w:lvl>
+    <w:lvl w:ilvl="1" w:tplc="040E0003" w:tentative="1">
+      <w:start w:val="1"/>
+      <w:numFmt w:val="bullet"/>
+      <w:lvlText w:val="o"/>
+      <w:lvlJc w:val="left"/>
+      <w:pPr>
+        <w:ind w:left="1567" w:hanging="360"/>
+      </w:pPr>
+      <w:rPr>
+        <w:rFonts w:ascii="Courier New" w:hAnsi="Courier New" w:cs="Courier New" w:hint="default"/>
+      </w:rPr>
+    </w:lvl>
+    <w:lvl w:ilvl="2" w:tplc="040E0005" w:tentative="1">
+      <w:start w:val="1"/>
+      <w:numFmt w:val="bullet"/>
+      <w:lvlText w:val=""/>
+      <w:lvlJc w:val="left"/>
+      <w:pPr>
+        <w:ind w:left="2287" w:hanging="360"/>
+      </w:pPr>
+      <w:rPr>
+        <w:rFonts w:ascii="Wingdings" w:hAnsi="Wingdings" w:hint="default"/>
+      </w:rPr>
+    </w:lvl>
+    <w:lvl w:ilvl="3" w:tplc="040E0001" w:tentative="1">
+      <w:start w:val="1"/>
+      <w:numFmt w:val="bullet"/>
+      <w:lvlText w:val=""/>
+      <w:lvlJc w:val="left"/>
+      <w:pPr>
+        <w:ind w:left="3007" w:hanging="360"/>
+      </w:pPr>
+      <w:rPr>
+        <w:rFonts w:ascii="Symbol" w:hAnsi="Symbol" w:hint="default"/>
+      </w:rPr>
+    </w:lvl>
+    <w:lvl w:ilvl="4" w:tplc="040E0003" w:tentative="1">
+      <w:start w:val="1"/>
+      <w:numFmt w:val="bullet"/>
+      <w:lvlText w:val="o"/>
+      <w:lvlJc w:val="left"/>
+      <w:pPr>
+        <w:ind w:left="3727" w:hanging="360"/>
+      </w:pPr>
+      <w:rPr>
+        <w:rFonts w:ascii="Courier New" w:hAnsi="Courier New" w:cs="Courier New" w:hint="default"/>
+      </w:rPr>
+    </w:lvl>
+    <w:lvl w:ilvl="5" w:tplc="040E0005" w:tentative="1">
+      <w:start w:val="1"/>
+      <w:numFmt w:val="bullet"/>
+      <w:lvlText w:val=""/>
+      <w:lvlJc w:val="left"/>
+      <w:pPr>
+        <w:ind w:left="4447" w:hanging="360"/>
+      </w:pPr>
+      <w:rPr>
+        <w:rFonts w:ascii="Wingdings" w:hAnsi="Wingdings" w:hint="default"/>
+      </w:rPr>
+    </w:lvl>
+    <w:lvl w:ilvl="6" w:tplc="040E0001" w:tentative="1">
+      <w:start w:val="1"/>
+      <w:numFmt w:val="bullet"/>
+      <w:lvlText w:val=""/>
+      <w:lvlJc w:val="left"/>
+      <w:pPr>
+        <w:ind w:left="5167" w:hanging="360"/>
+      </w:pPr>
+      <w:rPr>
+        <w:rFonts w:ascii="Symbol" w:hAnsi="Symbol" w:hint="default"/>
+      </w:rPr>
+    </w:lvl>
+    <w:lvl w:ilvl="7" w:tplc="040E0003" w:tentative="1">
+      <w:start w:val="1"/>
+      <w:numFmt w:val="bullet"/>
+      <w:lvlText w:val="o"/>
+      <w:lvlJc w:val="left"/>
+      <w:pPr>
+        <w:ind w:left="5887" w:hanging="360"/>
+      </w:pPr>
+      <w:rPr>
+        <w:rFonts w:ascii="Courier New" w:hAnsi="Courier New" w:cs="Courier New" w:hint="default"/>
+      </w:rPr>
+    </w:lvl>
+    <w:lvl w:ilvl="8" w:tplc="040E0005" w:tentative="1">
+      <w:start w:val="1"/>
+      <w:numFmt w:val="bullet"/>
+      <w:lvlText w:val=""/>
+      <w:lvlJc w:val="left"/>
+      <w:pPr>
+        <w:ind w:left="6607" w:hanging="360"/>
+      </w:pPr>
+      <w:rPr>
+        <w:rFonts w:ascii="Wingdings" w:hAnsi="Wingdings" w:hint="default"/>
+      </w:rPr>
+    </w:lvl>
+  </w:abstractNum>
+  <w:abstractNum w:abstractNumId="4" w15:restartNumberingAfterBreak="0">
+    <w:nsid w:val="113960D5"/>
+    <w:multiLevelType w:val="hybridMultilevel"/>
+    <w:tmpl w:val="1F94CC86"/>
+    <w:lvl w:ilvl="0" w:tplc="040E000F">
+      <w:start w:val="1"/>
+      <w:numFmt w:val="decimal"/>
+      <w:lvlText w:val="%1."/>
+      <w:lvlJc w:val="left"/>
+      <w:pPr>
+        <w:ind w:left="847" w:hanging="360"/>
+      </w:pPr>
+    </w:lvl>
+    <w:lvl w:ilvl="1" w:tplc="040E0019" w:tentative="1">
+      <w:start w:val="1"/>
+      <w:numFmt w:val="lowerLetter"/>
+      <w:lvlText w:val="%2."/>
+      <w:lvlJc w:val="left"/>
+      <w:pPr>
+        <w:ind w:left="1567" w:hanging="360"/>
+      </w:pPr>
+    </w:lvl>
+    <w:lvl w:ilvl="2" w:tplc="040E001B" w:tentative="1">
+      <w:start w:val="1"/>
+      <w:numFmt w:val="lowerRoman"/>
+      <w:lvlText w:val="%3."/>
+      <w:lvlJc w:val="right"/>
+      <w:pPr>
+        <w:ind w:left="2287" w:hanging="180"/>
+      </w:pPr>
+    </w:lvl>
+    <w:lvl w:ilvl="3" w:tplc="040E000F" w:tentative="1">
+      <w:start w:val="1"/>
+      <w:numFmt w:val="decimal"/>
+      <w:lvlText w:val="%4."/>
+      <w:lvlJc w:val="left"/>
+      <w:pPr>
+        <w:ind w:left="3007" w:hanging="360"/>
+      </w:pPr>
+    </w:lvl>
+    <w:lvl w:ilvl="4" w:tplc="040E0019" w:tentative="1">
+      <w:start w:val="1"/>
+      <w:numFmt w:val="lowerLetter"/>
+      <w:lvlText w:val="%5."/>
+      <w:lvlJc w:val="left"/>
+      <w:pPr>
+        <w:ind w:left="3727" w:hanging="360"/>
+      </w:pPr>
+    </w:lvl>
+    <w:lvl w:ilvl="5" w:tplc="040E001B" w:tentative="1">
+      <w:start w:val="1"/>
+      <w:numFmt w:val="lowerRoman"/>
+      <w:lvlText w:val="%6."/>
+      <w:lvlJc w:val="right"/>
+      <w:pPr>
+        <w:ind w:left="4447" w:hanging="180"/>
+      </w:pPr>
+    </w:lvl>
+    <w:lvl w:ilvl="6" w:tplc="040E000F" w:tentative="1">
+      <w:start w:val="1"/>
+      <w:numFmt w:val="decimal"/>
+      <w:lvlText w:val="%7."/>
+      <w:lvlJc w:val="left"/>
+      <w:pPr>
+        <w:ind w:left="5167" w:hanging="360"/>
+      </w:pPr>
+    </w:lvl>
+    <w:lvl w:ilvl="7" w:tplc="040E0019" w:tentative="1">
+      <w:start w:val="1"/>
+      <w:numFmt w:val="lowerLetter"/>
+      <w:lvlText w:val="%8."/>
+      <w:lvlJc w:val="left"/>
+      <w:pPr>
+        <w:ind w:left="5887" w:hanging="360"/>
+      </w:pPr>
+    </w:lvl>
+    <w:lvl w:ilvl="8" w:tplc="040E001B" w:tentative="1">
+      <w:start w:val="1"/>
+      <w:numFmt w:val="lowerRoman"/>
+      <w:lvlText w:val="%9."/>
+      <w:lvlJc w:val="right"/>
+      <w:pPr>
+        <w:ind w:left="6607" w:hanging="180"/>
+      </w:pPr>
+    </w:lvl>
+  </w:abstractNum>
+  <w:abstractNum w:abstractNumId="5" w15:restartNumberingAfterBreak="0">
     <w:nsid w:val="15D70705"/>
     <w:multiLevelType w:val="hybridMultilevel"/>
     <w:tmpl w:val="F29CECB2"/>
@@ -9454,7 +11983,93 @@
       </w:rPr>
     </w:lvl>
   </w:abstractNum>
-  <w:abstractNum w:abstractNumId="4" w15:restartNumberingAfterBreak="0">
+  <w:abstractNum w:abstractNumId="6" w15:restartNumberingAfterBreak="0">
+    <w:nsid w:val="16F73AA1"/>
+    <w:multiLevelType w:val="hybridMultilevel"/>
+    <w:tmpl w:val="CC5EE8A6"/>
+    <w:lvl w:ilvl="0" w:tplc="040E000F">
+      <w:start w:val="1"/>
+      <w:numFmt w:val="decimal"/>
+      <w:lvlText w:val="%1."/>
+      <w:lvlJc w:val="left"/>
+      <w:pPr>
+        <w:ind w:left="847" w:hanging="360"/>
+      </w:pPr>
+    </w:lvl>
+    <w:lvl w:ilvl="1" w:tplc="040E0019" w:tentative="1">
+      <w:start w:val="1"/>
+      <w:numFmt w:val="lowerLetter"/>
+      <w:lvlText w:val="%2."/>
+      <w:lvlJc w:val="left"/>
+      <w:pPr>
+        <w:ind w:left="1567" w:hanging="360"/>
+      </w:pPr>
+    </w:lvl>
+    <w:lvl w:ilvl="2" w:tplc="040E001B" w:tentative="1">
+      <w:start w:val="1"/>
+      <w:numFmt w:val="lowerRoman"/>
+      <w:lvlText w:val="%3."/>
+      <w:lvlJc w:val="right"/>
+      <w:pPr>
+        <w:ind w:left="2287" w:hanging="180"/>
+      </w:pPr>
+    </w:lvl>
+    <w:lvl w:ilvl="3" w:tplc="040E000F" w:tentative="1">
+      <w:start w:val="1"/>
+      <w:numFmt w:val="decimal"/>
+      <w:lvlText w:val="%4."/>
+      <w:lvlJc w:val="left"/>
+      <w:pPr>
+        <w:ind w:left="3007" w:hanging="360"/>
+      </w:pPr>
+    </w:lvl>
+    <w:lvl w:ilvl="4" w:tplc="040E0019" w:tentative="1">
+      <w:start w:val="1"/>
+      <w:numFmt w:val="lowerLetter"/>
+      <w:lvlText w:val="%5."/>
+      <w:lvlJc w:val="left"/>
+      <w:pPr>
+        <w:ind w:left="3727" w:hanging="360"/>
+      </w:pPr>
+    </w:lvl>
+    <w:lvl w:ilvl="5" w:tplc="040E001B" w:tentative="1">
+      <w:start w:val="1"/>
+      <w:numFmt w:val="lowerRoman"/>
+      <w:lvlText w:val="%6."/>
+      <w:lvlJc w:val="right"/>
+      <w:pPr>
+        <w:ind w:left="4447" w:hanging="180"/>
+      </w:pPr>
+    </w:lvl>
+    <w:lvl w:ilvl="6" w:tplc="040E000F" w:tentative="1">
+      <w:start w:val="1"/>
+      <w:numFmt w:val="decimal"/>
+      <w:lvlText w:val="%7."/>
+      <w:lvlJc w:val="left"/>
+      <w:pPr>
+        <w:ind w:left="5167" w:hanging="360"/>
+      </w:pPr>
+    </w:lvl>
+    <w:lvl w:ilvl="7" w:tplc="040E0019" w:tentative="1">
+      <w:start w:val="1"/>
+      <w:numFmt w:val="lowerLetter"/>
+      <w:lvlText w:val="%8."/>
+      <w:lvlJc w:val="left"/>
+      <w:pPr>
+        <w:ind w:left="5887" w:hanging="360"/>
+      </w:pPr>
+    </w:lvl>
+    <w:lvl w:ilvl="8" w:tplc="040E001B" w:tentative="1">
+      <w:start w:val="1"/>
+      <w:numFmt w:val="lowerRoman"/>
+      <w:lvlText w:val="%9."/>
+      <w:lvlJc w:val="right"/>
+      <w:pPr>
+        <w:ind w:left="6607" w:hanging="180"/>
+      </w:pPr>
+    </w:lvl>
+  </w:abstractNum>
+  <w:abstractNum w:abstractNumId="7" w15:restartNumberingAfterBreak="0">
     <w:nsid w:val="18A80A26"/>
     <w:multiLevelType w:val="hybridMultilevel"/>
     <w:tmpl w:val="118CA570"/>
@@ -9567,7 +12182,7 @@
       </w:rPr>
     </w:lvl>
   </w:abstractNum>
-  <w:abstractNum w:abstractNumId="5" w15:restartNumberingAfterBreak="0">
+  <w:abstractNum w:abstractNumId="8" w15:restartNumberingAfterBreak="0">
     <w:nsid w:val="1A3635F5"/>
     <w:multiLevelType w:val="hybridMultilevel"/>
     <w:tmpl w:val="FBD0E270"/>
@@ -9653,7 +12268,7 @@
       </w:pPr>
     </w:lvl>
   </w:abstractNum>
-  <w:abstractNum w:abstractNumId="6" w15:restartNumberingAfterBreak="0">
+  <w:abstractNum w:abstractNumId="9" w15:restartNumberingAfterBreak="0">
     <w:nsid w:val="1F857BB0"/>
     <w:multiLevelType w:val="hybridMultilevel"/>
     <w:tmpl w:val="B4DE5990"/>
@@ -9739,7 +12354,93 @@
       </w:pPr>
     </w:lvl>
   </w:abstractNum>
-  <w:abstractNum w:abstractNumId="7" w15:restartNumberingAfterBreak="0">
+  <w:abstractNum w:abstractNumId="10" w15:restartNumberingAfterBreak="0">
+    <w:nsid w:val="29DB621D"/>
+    <w:multiLevelType w:val="hybridMultilevel"/>
+    <w:tmpl w:val="5D3883CE"/>
+    <w:lvl w:ilvl="0" w:tplc="040E000F">
+      <w:start w:val="1"/>
+      <w:numFmt w:val="decimal"/>
+      <w:lvlText w:val="%1."/>
+      <w:lvlJc w:val="left"/>
+      <w:pPr>
+        <w:ind w:left="1567" w:hanging="360"/>
+      </w:pPr>
+    </w:lvl>
+    <w:lvl w:ilvl="1" w:tplc="040E0019" w:tentative="1">
+      <w:start w:val="1"/>
+      <w:numFmt w:val="lowerLetter"/>
+      <w:lvlText w:val="%2."/>
+      <w:lvlJc w:val="left"/>
+      <w:pPr>
+        <w:ind w:left="2287" w:hanging="360"/>
+      </w:pPr>
+    </w:lvl>
+    <w:lvl w:ilvl="2" w:tplc="040E001B" w:tentative="1">
+      <w:start w:val="1"/>
+      <w:numFmt w:val="lowerRoman"/>
+      <w:lvlText w:val="%3."/>
+      <w:lvlJc w:val="right"/>
+      <w:pPr>
+        <w:ind w:left="3007" w:hanging="180"/>
+      </w:pPr>
+    </w:lvl>
+    <w:lvl w:ilvl="3" w:tplc="040E000F" w:tentative="1">
+      <w:start w:val="1"/>
+      <w:numFmt w:val="decimal"/>
+      <w:lvlText w:val="%4."/>
+      <w:lvlJc w:val="left"/>
+      <w:pPr>
+        <w:ind w:left="3727" w:hanging="360"/>
+      </w:pPr>
+    </w:lvl>
+    <w:lvl w:ilvl="4" w:tplc="040E0019" w:tentative="1">
+      <w:start w:val="1"/>
+      <w:numFmt w:val="lowerLetter"/>
+      <w:lvlText w:val="%5."/>
+      <w:lvlJc w:val="left"/>
+      <w:pPr>
+        <w:ind w:left="4447" w:hanging="360"/>
+      </w:pPr>
+    </w:lvl>
+    <w:lvl w:ilvl="5" w:tplc="040E001B" w:tentative="1">
+      <w:start w:val="1"/>
+      <w:numFmt w:val="lowerRoman"/>
+      <w:lvlText w:val="%6."/>
+      <w:lvlJc w:val="right"/>
+      <w:pPr>
+        <w:ind w:left="5167" w:hanging="180"/>
+      </w:pPr>
+    </w:lvl>
+    <w:lvl w:ilvl="6" w:tplc="040E000F" w:tentative="1">
+      <w:start w:val="1"/>
+      <w:numFmt w:val="decimal"/>
+      <w:lvlText w:val="%7."/>
+      <w:lvlJc w:val="left"/>
+      <w:pPr>
+        <w:ind w:left="5887" w:hanging="360"/>
+      </w:pPr>
+    </w:lvl>
+    <w:lvl w:ilvl="7" w:tplc="040E0019" w:tentative="1">
+      <w:start w:val="1"/>
+      <w:numFmt w:val="lowerLetter"/>
+      <w:lvlText w:val="%8."/>
+      <w:lvlJc w:val="left"/>
+      <w:pPr>
+        <w:ind w:left="6607" w:hanging="360"/>
+      </w:pPr>
+    </w:lvl>
+    <w:lvl w:ilvl="8" w:tplc="040E001B" w:tentative="1">
+      <w:start w:val="1"/>
+      <w:numFmt w:val="lowerRoman"/>
+      <w:lvlText w:val="%9."/>
+      <w:lvlJc w:val="right"/>
+      <w:pPr>
+        <w:ind w:left="7327" w:hanging="180"/>
+      </w:pPr>
+    </w:lvl>
+  </w:abstractNum>
+  <w:abstractNum w:abstractNumId="11" w15:restartNumberingAfterBreak="0">
     <w:nsid w:val="2ADE4321"/>
     <w:multiLevelType w:val="hybridMultilevel"/>
     <w:tmpl w:val="11B46D58"/>
@@ -9825,7 +12526,7 @@
       </w:pPr>
     </w:lvl>
   </w:abstractNum>
-  <w:abstractNum w:abstractNumId="8" w15:restartNumberingAfterBreak="0">
+  <w:abstractNum w:abstractNumId="12" w15:restartNumberingAfterBreak="0">
     <w:nsid w:val="30D757EE"/>
     <w:multiLevelType w:val="hybridMultilevel"/>
     <w:tmpl w:val="CDACC38A"/>
@@ -9938,7 +12639,7 @@
       </w:rPr>
     </w:lvl>
   </w:abstractNum>
-  <w:abstractNum w:abstractNumId="9" w15:restartNumberingAfterBreak="0">
+  <w:abstractNum w:abstractNumId="13" w15:restartNumberingAfterBreak="0">
     <w:nsid w:val="326D3FFB"/>
     <w:multiLevelType w:val="hybridMultilevel"/>
     <w:tmpl w:val="792AA83E"/>
@@ -10051,7 +12752,7 @@
       </w:rPr>
     </w:lvl>
   </w:abstractNum>
-  <w:abstractNum w:abstractNumId="10" w15:restartNumberingAfterBreak="0">
+  <w:abstractNum w:abstractNumId="14" w15:restartNumberingAfterBreak="0">
     <w:nsid w:val="34723352"/>
     <w:multiLevelType w:val="hybridMultilevel"/>
     <w:tmpl w:val="2176F0A0"/>
@@ -10164,7 +12865,7 @@
       </w:rPr>
     </w:lvl>
   </w:abstractNum>
-  <w:abstractNum w:abstractNumId="11" w15:restartNumberingAfterBreak="0">
+  <w:abstractNum w:abstractNumId="15" w15:restartNumberingAfterBreak="0">
     <w:nsid w:val="358609D9"/>
     <w:multiLevelType w:val="hybridMultilevel"/>
     <w:tmpl w:val="11B46D58"/>
@@ -10250,7 +12951,7 @@
       </w:pPr>
     </w:lvl>
   </w:abstractNum>
-  <w:abstractNum w:abstractNumId="12" w15:restartNumberingAfterBreak="0">
+  <w:abstractNum w:abstractNumId="16" w15:restartNumberingAfterBreak="0">
     <w:nsid w:val="39E11966"/>
     <w:multiLevelType w:val="hybridMultilevel"/>
     <w:tmpl w:val="189EABC2"/>
@@ -10336,7 +13037,7 @@
       </w:pPr>
     </w:lvl>
   </w:abstractNum>
-  <w:abstractNum w:abstractNumId="13" w15:restartNumberingAfterBreak="0">
+  <w:abstractNum w:abstractNumId="17" w15:restartNumberingAfterBreak="0">
     <w:nsid w:val="3CF40D4C"/>
     <w:multiLevelType w:val="hybridMultilevel"/>
     <w:tmpl w:val="A6849068"/>
@@ -10422,7 +13123,7 @@
       </w:pPr>
     </w:lvl>
   </w:abstractNum>
-  <w:abstractNum w:abstractNumId="14" w15:restartNumberingAfterBreak="0">
+  <w:abstractNum w:abstractNumId="18" w15:restartNumberingAfterBreak="0">
     <w:nsid w:val="42D07A31"/>
     <w:multiLevelType w:val="hybridMultilevel"/>
     <w:tmpl w:val="EE56E9B6"/>
@@ -10535,7 +13236,7 @@
       </w:rPr>
     </w:lvl>
   </w:abstractNum>
-  <w:abstractNum w:abstractNumId="15" w15:restartNumberingAfterBreak="0">
+  <w:abstractNum w:abstractNumId="19" w15:restartNumberingAfterBreak="0">
     <w:nsid w:val="49A4550C"/>
     <w:multiLevelType w:val="hybridMultilevel"/>
     <w:tmpl w:val="FBD0E270"/>
@@ -10621,7 +13322,93 @@
       </w:pPr>
     </w:lvl>
   </w:abstractNum>
-  <w:abstractNum w:abstractNumId="16" w15:restartNumberingAfterBreak="0">
+  <w:abstractNum w:abstractNumId="20" w15:restartNumberingAfterBreak="0">
+    <w:nsid w:val="49DF2579"/>
+    <w:multiLevelType w:val="hybridMultilevel"/>
+    <w:tmpl w:val="189EABC2"/>
+    <w:lvl w:ilvl="0" w:tplc="040E000F">
+      <w:start w:val="1"/>
+      <w:numFmt w:val="decimal"/>
+      <w:lvlText w:val="%1."/>
+      <w:lvlJc w:val="left"/>
+      <w:pPr>
+        <w:ind w:left="847" w:hanging="360"/>
+      </w:pPr>
+    </w:lvl>
+    <w:lvl w:ilvl="1" w:tplc="040E0019" w:tentative="1">
+      <w:start w:val="1"/>
+      <w:numFmt w:val="lowerLetter"/>
+      <w:lvlText w:val="%2."/>
+      <w:lvlJc w:val="left"/>
+      <w:pPr>
+        <w:ind w:left="1567" w:hanging="360"/>
+      </w:pPr>
+    </w:lvl>
+    <w:lvl w:ilvl="2" w:tplc="040E001B" w:tentative="1">
+      <w:start w:val="1"/>
+      <w:numFmt w:val="lowerRoman"/>
+      <w:lvlText w:val="%3."/>
+      <w:lvlJc w:val="right"/>
+      <w:pPr>
+        <w:ind w:left="2287" w:hanging="180"/>
+      </w:pPr>
+    </w:lvl>
+    <w:lvl w:ilvl="3" w:tplc="040E000F" w:tentative="1">
+      <w:start w:val="1"/>
+      <w:numFmt w:val="decimal"/>
+      <w:lvlText w:val="%4."/>
+      <w:lvlJc w:val="left"/>
+      <w:pPr>
+        <w:ind w:left="3007" w:hanging="360"/>
+      </w:pPr>
+    </w:lvl>
+    <w:lvl w:ilvl="4" w:tplc="040E0019" w:tentative="1">
+      <w:start w:val="1"/>
+      <w:numFmt w:val="lowerLetter"/>
+      <w:lvlText w:val="%5."/>
+      <w:lvlJc w:val="left"/>
+      <w:pPr>
+        <w:ind w:left="3727" w:hanging="360"/>
+      </w:pPr>
+    </w:lvl>
+    <w:lvl w:ilvl="5" w:tplc="040E001B" w:tentative="1">
+      <w:start w:val="1"/>
+      <w:numFmt w:val="lowerRoman"/>
+      <w:lvlText w:val="%6."/>
+      <w:lvlJc w:val="right"/>
+      <w:pPr>
+        <w:ind w:left="4447" w:hanging="180"/>
+      </w:pPr>
+    </w:lvl>
+    <w:lvl w:ilvl="6" w:tplc="040E000F" w:tentative="1">
+      <w:start w:val="1"/>
+      <w:numFmt w:val="decimal"/>
+      <w:lvlText w:val="%7."/>
+      <w:lvlJc w:val="left"/>
+      <w:pPr>
+        <w:ind w:left="5167" w:hanging="360"/>
+      </w:pPr>
+    </w:lvl>
+    <w:lvl w:ilvl="7" w:tplc="040E0019" w:tentative="1">
+      <w:start w:val="1"/>
+      <w:numFmt w:val="lowerLetter"/>
+      <w:lvlText w:val="%8."/>
+      <w:lvlJc w:val="left"/>
+      <w:pPr>
+        <w:ind w:left="5887" w:hanging="360"/>
+      </w:pPr>
+    </w:lvl>
+    <w:lvl w:ilvl="8" w:tplc="040E001B" w:tentative="1">
+      <w:start w:val="1"/>
+      <w:numFmt w:val="lowerRoman"/>
+      <w:lvlText w:val="%9."/>
+      <w:lvlJc w:val="right"/>
+      <w:pPr>
+        <w:ind w:left="6607" w:hanging="180"/>
+      </w:pPr>
+    </w:lvl>
+  </w:abstractNum>
+  <w:abstractNum w:abstractNumId="21" w15:restartNumberingAfterBreak="0">
     <w:nsid w:val="4FE419E1"/>
     <w:multiLevelType w:val="hybridMultilevel"/>
     <w:tmpl w:val="2BA6DD98"/>
@@ -10734,7 +13521,7 @@
       </w:rPr>
     </w:lvl>
   </w:abstractNum>
-  <w:abstractNum w:abstractNumId="17" w15:restartNumberingAfterBreak="0">
+  <w:abstractNum w:abstractNumId="22" w15:restartNumberingAfterBreak="0">
     <w:nsid w:val="52E848FB"/>
     <w:multiLevelType w:val="hybridMultilevel"/>
     <w:tmpl w:val="04D01D7E"/>
@@ -10847,7 +13634,7 @@
       </w:rPr>
     </w:lvl>
   </w:abstractNum>
-  <w:abstractNum w:abstractNumId="18" w15:restartNumberingAfterBreak="0">
+  <w:abstractNum w:abstractNumId="23" w15:restartNumberingAfterBreak="0">
     <w:nsid w:val="55D47D6E"/>
     <w:multiLevelType w:val="hybridMultilevel"/>
     <w:tmpl w:val="5934A69E"/>
@@ -10960,7 +13747,93 @@
       </w:rPr>
     </w:lvl>
   </w:abstractNum>
-  <w:abstractNum w:abstractNumId="19" w15:restartNumberingAfterBreak="0">
+  <w:abstractNum w:abstractNumId="24" w15:restartNumberingAfterBreak="0">
+    <w:nsid w:val="597D58E2"/>
+    <w:multiLevelType w:val="hybridMultilevel"/>
+    <w:tmpl w:val="3BEC30BC"/>
+    <w:lvl w:ilvl="0" w:tplc="040E000F">
+      <w:start w:val="1"/>
+      <w:numFmt w:val="decimal"/>
+      <w:lvlText w:val="%1."/>
+      <w:lvlJc w:val="left"/>
+      <w:pPr>
+        <w:ind w:left="847" w:hanging="360"/>
+      </w:pPr>
+    </w:lvl>
+    <w:lvl w:ilvl="1" w:tplc="040E0019" w:tentative="1">
+      <w:start w:val="1"/>
+      <w:numFmt w:val="lowerLetter"/>
+      <w:lvlText w:val="%2."/>
+      <w:lvlJc w:val="left"/>
+      <w:pPr>
+        <w:ind w:left="1567" w:hanging="360"/>
+      </w:pPr>
+    </w:lvl>
+    <w:lvl w:ilvl="2" w:tplc="040E001B" w:tentative="1">
+      <w:start w:val="1"/>
+      <w:numFmt w:val="lowerRoman"/>
+      <w:lvlText w:val="%3."/>
+      <w:lvlJc w:val="right"/>
+      <w:pPr>
+        <w:ind w:left="2287" w:hanging="180"/>
+      </w:pPr>
+    </w:lvl>
+    <w:lvl w:ilvl="3" w:tplc="040E000F" w:tentative="1">
+      <w:start w:val="1"/>
+      <w:numFmt w:val="decimal"/>
+      <w:lvlText w:val="%4."/>
+      <w:lvlJc w:val="left"/>
+      <w:pPr>
+        <w:ind w:left="3007" w:hanging="360"/>
+      </w:pPr>
+    </w:lvl>
+    <w:lvl w:ilvl="4" w:tplc="040E0019" w:tentative="1">
+      <w:start w:val="1"/>
+      <w:numFmt w:val="lowerLetter"/>
+      <w:lvlText w:val="%5."/>
+      <w:lvlJc w:val="left"/>
+      <w:pPr>
+        <w:ind w:left="3727" w:hanging="360"/>
+      </w:pPr>
+    </w:lvl>
+    <w:lvl w:ilvl="5" w:tplc="040E001B" w:tentative="1">
+      <w:start w:val="1"/>
+      <w:numFmt w:val="lowerRoman"/>
+      <w:lvlText w:val="%6."/>
+      <w:lvlJc w:val="right"/>
+      <w:pPr>
+        <w:ind w:left="4447" w:hanging="180"/>
+      </w:pPr>
+    </w:lvl>
+    <w:lvl w:ilvl="6" w:tplc="040E000F" w:tentative="1">
+      <w:start w:val="1"/>
+      <w:numFmt w:val="decimal"/>
+      <w:lvlText w:val="%7."/>
+      <w:lvlJc w:val="left"/>
+      <w:pPr>
+        <w:ind w:left="5167" w:hanging="360"/>
+      </w:pPr>
+    </w:lvl>
+    <w:lvl w:ilvl="7" w:tplc="040E0019" w:tentative="1">
+      <w:start w:val="1"/>
+      <w:numFmt w:val="lowerLetter"/>
+      <w:lvlText w:val="%8."/>
+      <w:lvlJc w:val="left"/>
+      <w:pPr>
+        <w:ind w:left="5887" w:hanging="360"/>
+      </w:pPr>
+    </w:lvl>
+    <w:lvl w:ilvl="8" w:tplc="040E001B" w:tentative="1">
+      <w:start w:val="1"/>
+      <w:numFmt w:val="lowerRoman"/>
+      <w:lvlText w:val="%9."/>
+      <w:lvlJc w:val="right"/>
+      <w:pPr>
+        <w:ind w:left="6607" w:hanging="180"/>
+      </w:pPr>
+    </w:lvl>
+  </w:abstractNum>
+  <w:abstractNum w:abstractNumId="25" w15:restartNumberingAfterBreak="0">
     <w:nsid w:val="5ADE47E9"/>
     <w:multiLevelType w:val="hybridMultilevel"/>
     <w:tmpl w:val="11B46D58"/>
@@ -11046,7 +13919,7 @@
       </w:pPr>
     </w:lvl>
   </w:abstractNum>
-  <w:abstractNum w:abstractNumId="20" w15:restartNumberingAfterBreak="0">
+  <w:abstractNum w:abstractNumId="26" w15:restartNumberingAfterBreak="0">
     <w:nsid w:val="5DF55893"/>
     <w:multiLevelType w:val="hybridMultilevel"/>
     <w:tmpl w:val="A30C7798"/>
@@ -11159,7 +14032,120 @@
       </w:rPr>
     </w:lvl>
   </w:abstractNum>
-  <w:abstractNum w:abstractNumId="21" w15:restartNumberingAfterBreak="0">
+  <w:abstractNum w:abstractNumId="27" w15:restartNumberingAfterBreak="0">
+    <w:nsid w:val="62B3284F"/>
+    <w:multiLevelType w:val="hybridMultilevel"/>
+    <w:tmpl w:val="1CE49FAC"/>
+    <w:lvl w:ilvl="0" w:tplc="040E0001">
+      <w:start w:val="1"/>
+      <w:numFmt w:val="bullet"/>
+      <w:lvlText w:val=""/>
+      <w:lvlJc w:val="left"/>
+      <w:pPr>
+        <w:ind w:left="1567" w:hanging="360"/>
+      </w:pPr>
+      <w:rPr>
+        <w:rFonts w:ascii="Symbol" w:hAnsi="Symbol" w:hint="default"/>
+      </w:rPr>
+    </w:lvl>
+    <w:lvl w:ilvl="1" w:tplc="040E0003" w:tentative="1">
+      <w:start w:val="1"/>
+      <w:numFmt w:val="bullet"/>
+      <w:lvlText w:val="o"/>
+      <w:lvlJc w:val="left"/>
+      <w:pPr>
+        <w:ind w:left="2287" w:hanging="360"/>
+      </w:pPr>
+      <w:rPr>
+        <w:rFonts w:ascii="Courier New" w:hAnsi="Courier New" w:cs="Courier New" w:hint="default"/>
+      </w:rPr>
+    </w:lvl>
+    <w:lvl w:ilvl="2" w:tplc="040E0005" w:tentative="1">
+      <w:start w:val="1"/>
+      <w:numFmt w:val="bullet"/>
+      <w:lvlText w:val=""/>
+      <w:lvlJc w:val="left"/>
+      <w:pPr>
+        <w:ind w:left="3007" w:hanging="360"/>
+      </w:pPr>
+      <w:rPr>
+        <w:rFonts w:ascii="Wingdings" w:hAnsi="Wingdings" w:hint="default"/>
+      </w:rPr>
+    </w:lvl>
+    <w:lvl w:ilvl="3" w:tplc="040E0001" w:tentative="1">
+      <w:start w:val="1"/>
+      <w:numFmt w:val="bullet"/>
+      <w:lvlText w:val=""/>
+      <w:lvlJc w:val="left"/>
+      <w:pPr>
+        <w:ind w:left="3727" w:hanging="360"/>
+      </w:pPr>
+      <w:rPr>
+        <w:rFonts w:ascii="Symbol" w:hAnsi="Symbol" w:hint="default"/>
+      </w:rPr>
+    </w:lvl>
+    <w:lvl w:ilvl="4" w:tplc="040E0003" w:tentative="1">
+      <w:start w:val="1"/>
+      <w:numFmt w:val="bullet"/>
+      <w:lvlText w:val="o"/>
+      <w:lvlJc w:val="left"/>
+      <w:pPr>
+        <w:ind w:left="4447" w:hanging="360"/>
+      </w:pPr>
+      <w:rPr>
+        <w:rFonts w:ascii="Courier New" w:hAnsi="Courier New" w:cs="Courier New" w:hint="default"/>
+      </w:rPr>
+    </w:lvl>
+    <w:lvl w:ilvl="5" w:tplc="040E0005" w:tentative="1">
+      <w:start w:val="1"/>
+      <w:numFmt w:val="bullet"/>
+      <w:lvlText w:val=""/>
+      <w:lvlJc w:val="left"/>
+      <w:pPr>
+        <w:ind w:left="5167" w:hanging="360"/>
+      </w:pPr>
+      <w:rPr>
+        <w:rFonts w:ascii="Wingdings" w:hAnsi="Wingdings" w:hint="default"/>
+      </w:rPr>
+    </w:lvl>
+    <w:lvl w:ilvl="6" w:tplc="040E0001" w:tentative="1">
+      <w:start w:val="1"/>
+      <w:numFmt w:val="bullet"/>
+      <w:lvlText w:val=""/>
+      <w:lvlJc w:val="left"/>
+      <w:pPr>
+        <w:ind w:left="5887" w:hanging="360"/>
+      </w:pPr>
+      <w:rPr>
+        <w:rFonts w:ascii="Symbol" w:hAnsi="Symbol" w:hint="default"/>
+      </w:rPr>
+    </w:lvl>
+    <w:lvl w:ilvl="7" w:tplc="040E0003" w:tentative="1">
+      <w:start w:val="1"/>
+      <w:numFmt w:val="bullet"/>
+      <w:lvlText w:val="o"/>
+      <w:lvlJc w:val="left"/>
+      <w:pPr>
+        <w:ind w:left="6607" w:hanging="360"/>
+      </w:pPr>
+      <w:rPr>
+        <w:rFonts w:ascii="Courier New" w:hAnsi="Courier New" w:cs="Courier New" w:hint="default"/>
+      </w:rPr>
+    </w:lvl>
+    <w:lvl w:ilvl="8" w:tplc="040E0005" w:tentative="1">
+      <w:start w:val="1"/>
+      <w:numFmt w:val="bullet"/>
+      <w:lvlText w:val=""/>
+      <w:lvlJc w:val="left"/>
+      <w:pPr>
+        <w:ind w:left="7327" w:hanging="360"/>
+      </w:pPr>
+      <w:rPr>
+        <w:rFonts w:ascii="Wingdings" w:hAnsi="Wingdings" w:hint="default"/>
+      </w:rPr>
+    </w:lvl>
+  </w:abstractNum>
+  <w:abstractNum w:abstractNumId="28" w15:restartNumberingAfterBreak="0">
     <w:nsid w:val="67491686"/>
     <w:multiLevelType w:val="hybridMultilevel"/>
     <w:tmpl w:val="11B46D58"/>
@@ -11245,7 +14231,93 @@
       </w:pPr>
     </w:lvl>
   </w:abstractNum>
-  <w:abstractNum w:abstractNumId="22" w15:restartNumberingAfterBreak="0">
+  <w:abstractNum w:abstractNumId="29" w15:restartNumberingAfterBreak="0">
+    <w:nsid w:val="6A760410"/>
+    <w:multiLevelType w:val="hybridMultilevel"/>
+    <w:tmpl w:val="18BEA660"/>
+    <w:lvl w:ilvl="0" w:tplc="040E000F">
+      <w:start w:val="1"/>
+      <w:numFmt w:val="decimal"/>
+      <w:lvlText w:val="%1."/>
+      <w:lvlJc w:val="left"/>
+      <w:pPr>
+        <w:ind w:left="847" w:hanging="360"/>
+      </w:pPr>
+    </w:lvl>
+    <w:lvl w:ilvl="1" w:tplc="040E0019" w:tentative="1">
+      <w:start w:val="1"/>
+      <w:numFmt w:val="lowerLetter"/>
+      <w:lvlText w:val="%2."/>
+      <w:lvlJc w:val="left"/>
+      <w:pPr>
+        <w:ind w:left="1567" w:hanging="360"/>
+      </w:pPr>
+    </w:lvl>
+    <w:lvl w:ilvl="2" w:tplc="040E001B" w:tentative="1">
+      <w:start w:val="1"/>
+      <w:numFmt w:val="lowerRoman"/>
+      <w:lvlText w:val="%3."/>
+      <w:lvlJc w:val="right"/>
+      <w:pPr>
+        <w:ind w:left="2287" w:hanging="180"/>
+      </w:pPr>
+    </w:lvl>
+    <w:lvl w:ilvl="3" w:tplc="040E000F" w:tentative="1">
+      <w:start w:val="1"/>
+      <w:numFmt w:val="decimal"/>
+      <w:lvlText w:val="%4."/>
+      <w:lvlJc w:val="left"/>
+      <w:pPr>
+        <w:ind w:left="3007" w:hanging="360"/>
+      </w:pPr>
+    </w:lvl>
+    <w:lvl w:ilvl="4" w:tplc="040E0019" w:tentative="1">
+      <w:start w:val="1"/>
+      <w:numFmt w:val="lowerLetter"/>
+      <w:lvlText w:val="%5."/>
+      <w:lvlJc w:val="left"/>
+      <w:pPr>
+        <w:ind w:left="3727" w:hanging="360"/>
+      </w:pPr>
+    </w:lvl>
+    <w:lvl w:ilvl="5" w:tplc="040E001B" w:tentative="1">
+      <w:start w:val="1"/>
+      <w:numFmt w:val="lowerRoman"/>
+      <w:lvlText w:val="%6."/>
+      <w:lvlJc w:val="right"/>
+      <w:pPr>
+        <w:ind w:left="4447" w:hanging="180"/>
+      </w:pPr>
+    </w:lvl>
+    <w:lvl w:ilvl="6" w:tplc="040E000F" w:tentative="1">
+      <w:start w:val="1"/>
+      <w:numFmt w:val="decimal"/>
+      <w:lvlText w:val="%7."/>
+      <w:lvlJc w:val="left"/>
+      <w:pPr>
+        <w:ind w:left="5167" w:hanging="360"/>
+      </w:pPr>
+    </w:lvl>
+    <w:lvl w:ilvl="7" w:tplc="040E0019" w:tentative="1">
+      <w:start w:val="1"/>
+      <w:numFmt w:val="lowerLetter"/>
+      <w:lvlText w:val="%8."/>
+      <w:lvlJc w:val="left"/>
+      <w:pPr>
+        <w:ind w:left="5887" w:hanging="360"/>
+      </w:pPr>
+    </w:lvl>
+    <w:lvl w:ilvl="8" w:tplc="040E001B" w:tentative="1">
+      <w:start w:val="1"/>
+      <w:numFmt w:val="lowerRoman"/>
+      <w:lvlText w:val="%9."/>
+      <w:lvlJc w:val="right"/>
+      <w:pPr>
+        <w:ind w:left="6607" w:hanging="180"/>
+      </w:pPr>
+    </w:lvl>
+  </w:abstractNum>
+  <w:abstractNum w:abstractNumId="30" w15:restartNumberingAfterBreak="0">
     <w:nsid w:val="6E8F3B67"/>
     <w:multiLevelType w:val="hybridMultilevel"/>
     <w:tmpl w:val="11B46D58"/>
@@ -11331,7 +14403,7 @@
       </w:pPr>
     </w:lvl>
   </w:abstractNum>
-  <w:abstractNum w:abstractNumId="23" w15:restartNumberingAfterBreak="0">
+  <w:abstractNum w:abstractNumId="31" w15:restartNumberingAfterBreak="0">
     <w:nsid w:val="7597629F"/>
     <w:multiLevelType w:val="hybridMultilevel"/>
     <w:tmpl w:val="11B46D58"/>
@@ -11418,76 +14490,100 @@
     </w:lvl>
   </w:abstractNum>
   <w:num w:numId="1">
-    <w:abstractNumId w:val="11"/>
+    <w:abstractNumId w:val="15"/>
   </w:num>
   <w:num w:numId="2">
-    <w:abstractNumId w:val="22"/>
+    <w:abstractNumId w:val="30"/>
   </w:num>
   <w:num w:numId="3">
     <w:abstractNumId w:val="2"/>
   </w:num>
   <w:num w:numId="4">
-    <w:abstractNumId w:val="21"/>
+    <w:abstractNumId w:val="28"/>
   </w:num>
   <w:num w:numId="5">
-    <w:abstractNumId w:val="15"/>
+    <w:abstractNumId w:val="19"/>
   </w:num>
   <w:num w:numId="6">
-    <w:abstractNumId w:val="5"/>
+    <w:abstractNumId w:val="8"/>
   </w:num>
   <w:num w:numId="7">
-    <w:abstractNumId w:val="19"/>
+    <w:abstractNumId w:val="25"/>
   </w:num>
   <w:num w:numId="8">
-    <w:abstractNumId w:val="23"/>
+    <w:abstractNumId w:val="31"/>
   </w:num>
   <w:num w:numId="9">
-    <w:abstractNumId w:val="14"/>
+    <w:abstractNumId w:val="18"/>
   </w:num>
   <w:num w:numId="10">
     <w:abstractNumId w:val="1"/>
   </w:num>
   <w:num w:numId="11">
-    <w:abstractNumId w:val="17"/>
+    <w:abstractNumId w:val="22"/>
   </w:num>
   <w:num w:numId="12">
-    <w:abstractNumId w:val="4"/>
+    <w:abstractNumId w:val="7"/>
   </w:num>
   <w:num w:numId="13">
-    <w:abstractNumId w:val="9"/>
+    <w:abstractNumId w:val="13"/>
   </w:num>
   <w:num w:numId="14">
-    <w:abstractNumId w:val="20"/>
+    <w:abstractNumId w:val="26"/>
   </w:num>
   <w:num w:numId="15">
-    <w:abstractNumId w:val="10"/>
+    <w:abstractNumId w:val="14"/>
   </w:num>
   <w:num w:numId="16">
-    <w:abstractNumId w:val="18"/>
+    <w:abstractNumId w:val="23"/>
   </w:num>
   <w:num w:numId="17">
-    <w:abstractNumId w:val="16"/>
+    <w:abstractNumId w:val="21"/>
   </w:num>
   <w:num w:numId="18">
-    <w:abstractNumId w:val="8"/>
+    <w:abstractNumId w:val="12"/>
   </w:num>
   <w:num w:numId="19">
-    <w:abstractNumId w:val="7"/>
+    <w:abstractNumId w:val="11"/>
   </w:num>
   <w:num w:numId="20">
-    <w:abstractNumId w:val="3"/>
+    <w:abstractNumId w:val="5"/>
   </w:num>
   <w:num w:numId="21">
-    <w:abstractNumId w:val="13"/>
+    <w:abstractNumId w:val="17"/>
   </w:num>
   <w:num w:numId="22">
     <w:abstractNumId w:val="0"/>
   </w:num>
   <w:num w:numId="23">
+    <w:abstractNumId w:val="9"/>
+  </w:num>
+  <w:num w:numId="24">
+    <w:abstractNumId w:val="16"/>
+  </w:num>
+  <w:num w:numId="25">
+    <w:abstractNumId w:val="10"/>
+  </w:num>
+  <w:num w:numId="26">
+    <w:abstractNumId w:val="24"/>
+  </w:num>
+  <w:num w:numId="27">
+    <w:abstractNumId w:val="27"/>
+  </w:num>
+  <w:num w:numId="28">
+    <w:abstractNumId w:val="3"/>
+  </w:num>
+  <w:num w:numId="29">
+    <w:abstractNumId w:val="20"/>
+  </w:num>
+  <w:num w:numId="30">
     <w:abstractNumId w:val="6"/>
   </w:num>
-  <w:num w:numId="24">
-    <w:abstractNumId w:val="12"/>
+  <w:num w:numId="31">
+    <w:abstractNumId w:val="29"/>
+  </w:num>
+  <w:num w:numId="32">
+    <w:abstractNumId w:val="4"/>
   </w:num>
 </w:numbering>
 </file>

</xml_diff>